<commit_message>
Correction creation fiche: Problème de renommage + conversion d'une colonne
</commit_message>
<xml_diff>
--- a/reports_word/Suivi_Territorial_plan_relance_Ain.docx
+++ b/reports_word/Suivi_Territorial_plan_relance_Ain.docx
@@ -152,7 +152,7 @@
           <w:sz w:val="40"/>
           <w:szCs w:val="40"/>
         </w:rPr>
-        <w:t xml:space="preserve">Date : 2021-06-25</w:t>
+        <w:t xml:space="preserve">Date : 2021-06-30</w:t>
       </w:r>
       <w:r>
         <w:br w:type="page"/>
@@ -455,7 +455,7 @@
       </w:pPr>
       <w:r>
         <w:rPr/>
-        <w:t xml:space="preserve">Ma Prime Rénov'</w:t>
+        <w:t xml:space="preserve">MaPrimeRénov'</w:t>
       </w:r>
     </w:p>
     <w:p>
@@ -2495,7 +2495,7 @@
       </w:pPr>
       <w:r>
         <w:rPr/>
-        <w:t xml:space="preserve">Bonus électrique</w:t>
+        <w:t xml:space="preserve">Bonus écologique</w:t>
       </w:r>
     </w:p>
     <w:p>
@@ -8060,7 +8060,7 @@
       </w:pPr>
       <w:r>
         <w:rPr/>
-        <w:t xml:space="preserve">Rénovation des bâtiments Etats (marchés notifiés)</w:t>
+        <w:t xml:space="preserve">Rénovation bâtiments Etat</w:t>
       </w:r>
     </w:p>
     <w:p>

</xml_diff>

<commit_message>
Mis a jour indicateurs Fiche_Juin
</commit_message>
<xml_diff>
--- a/reports_word/Suivi_Territorial_plan_relance_Ain.docx
+++ b/reports_word/Suivi_Territorial_plan_relance_Ain.docx
@@ -667,7 +667,7 @@
                 <w:sz w:val="20"/>
                 <w:szCs w:val="20"/>
               </w:rPr>
-              <w:t xml:space="preserve">Juin 2021  </w:t>
+              <w:t xml:space="preserve">Mai 2021  </w:t>
             </w:r>
           </w:p>
         </w:tc>
@@ -691,7 +691,7 @@
                 <w:sz w:val="20"/>
                 <w:szCs w:val="20"/>
               </w:rPr>
-              <w:t xml:space="preserve">non disponible  </w:t>
+              <w:t xml:space="preserve">1 928 (8%)  </w:t>
             </w:r>
           </w:p>
         </w:tc>
@@ -720,7 +720,7 @@
                 <w:sz w:val="20"/>
                 <w:szCs w:val="20"/>
               </w:rPr>
-              <w:t xml:space="preserve">Mai 2021  </w:t>
+              <w:t xml:space="preserve">Avril 2021  </w:t>
             </w:r>
           </w:p>
         </w:tc>
@@ -744,7 +744,7 @@
                 <w:sz w:val="20"/>
                 <w:szCs w:val="20"/>
               </w:rPr>
-              <w:t xml:space="preserve">1 928 (8%)  </w:t>
+              <w:t xml:space="preserve">1 714 (8%)  </w:t>
             </w:r>
           </w:p>
         </w:tc>
@@ -773,7 +773,7 @@
                 <w:sz w:val="20"/>
                 <w:szCs w:val="20"/>
               </w:rPr>
-              <w:t xml:space="preserve">Avril 2021  </w:t>
+              <w:t xml:space="preserve">Mars 2021  </w:t>
             </w:r>
           </w:p>
         </w:tc>
@@ -797,7 +797,7 @@
                 <w:sz w:val="20"/>
                 <w:szCs w:val="20"/>
               </w:rPr>
-              <w:t xml:space="preserve">1 714 (8%)  </w:t>
+              <w:t xml:space="preserve">1 495 (8%)  </w:t>
             </w:r>
           </w:p>
         </w:tc>
@@ -985,7 +985,7 @@
                 <w:sz w:val="20"/>
                 <w:szCs w:val="20"/>
               </w:rPr>
-              <w:t xml:space="preserve">Juin 2021  </w:t>
+              <w:t xml:space="preserve">Mai 2021  </w:t>
             </w:r>
           </w:p>
         </w:tc>
@@ -1010,7 +1010,7 @@
                 <w:sz w:val="20"/>
                 <w:szCs w:val="20"/>
               </w:rPr>
-              <w:t xml:space="preserve">non disponible  </w:t>
+              <w:t xml:space="preserve">23 595 (13%)  </w:t>
             </w:r>
           </w:p>
         </w:tc>
@@ -1040,7 +1040,7 @@
                 <w:sz w:val="20"/>
                 <w:szCs w:val="20"/>
               </w:rPr>
-              <w:t xml:space="preserve">Mai 2021  </w:t>
+              <w:t xml:space="preserve">Avril 2021  </w:t>
             </w:r>
           </w:p>
         </w:tc>
@@ -1065,7 +1065,7 @@
                 <w:sz w:val="20"/>
                 <w:szCs w:val="20"/>
               </w:rPr>
-              <w:t xml:space="preserve">23 595 (13%)  </w:t>
+              <w:t xml:space="preserve">21 142 (14%)  </w:t>
             </w:r>
           </w:p>
         </w:tc>
@@ -1095,7 +1095,7 @@
                 <w:sz w:val="20"/>
                 <w:szCs w:val="20"/>
               </w:rPr>
-              <w:t xml:space="preserve">Avril 2021  </w:t>
+              <w:t xml:space="preserve">Mars 2021  </w:t>
             </w:r>
           </w:p>
         </w:tc>
@@ -1120,7 +1120,7 @@
                 <w:sz w:val="20"/>
                 <w:szCs w:val="20"/>
               </w:rPr>
-              <w:t xml:space="preserve">21 142 (14%)  </w:t>
+              <w:t xml:space="preserve">18 494 (14%)  </w:t>
             </w:r>
           </w:p>
         </w:tc>
@@ -1294,7 +1294,7 @@
                 <w:sz w:val="20"/>
                 <w:szCs w:val="20"/>
               </w:rPr>
-              <w:t xml:space="preserve">Juin 2021  </w:t>
+              <w:t xml:space="preserve">Mai 2021  </w:t>
             </w:r>
           </w:p>
         </w:tc>
@@ -1318,7 +1318,7 @@
                 <w:sz w:val="20"/>
                 <w:szCs w:val="20"/>
               </w:rPr>
-              <w:t xml:space="preserve">non disponible  </w:t>
+              <w:t xml:space="preserve">174 963  </w:t>
             </w:r>
           </w:p>
         </w:tc>
@@ -1347,7 +1347,7 @@
                 <w:sz w:val="20"/>
                 <w:szCs w:val="20"/>
               </w:rPr>
-              <w:t xml:space="preserve">Mai 2021  </w:t>
+              <w:t xml:space="preserve">Avril 2021  </w:t>
             </w:r>
           </w:p>
         </w:tc>
@@ -1371,7 +1371,7 @@
                 <w:sz w:val="20"/>
                 <w:szCs w:val="20"/>
               </w:rPr>
-              <w:t xml:space="preserve">174 963  </w:t>
+              <w:t xml:space="preserve">155 933  </w:t>
             </w:r>
           </w:p>
         </w:tc>
@@ -1400,7 +1400,7 @@
                 <w:sz w:val="20"/>
                 <w:szCs w:val="20"/>
               </w:rPr>
-              <w:t xml:space="preserve">Avril 2021  </w:t>
+              <w:t xml:space="preserve">Mars 2021  </w:t>
             </w:r>
           </w:p>
         </w:tc>
@@ -1424,7 +1424,7 @@
                 <w:sz w:val="20"/>
                 <w:szCs w:val="20"/>
               </w:rPr>
-              <w:t xml:space="preserve">155 933  </w:t>
+              <w:t xml:space="preserve">135 576  </w:t>
             </w:r>
           </w:p>
         </w:tc>
@@ -1532,11 +1532,9 @@
         <w:tblLook w:val="04a0" w:noHBand="0" w:noVBand="1" w:firstColumn="1" w:lastRow="0" w:lastColumn="0" w:firstRow="1"/>
       </w:tblPr>
       <w:tblGrid>
-        <w:gridCol w:w="1560"/>
-        <w:gridCol w:w="2659"/>
-        <w:gridCol w:w="1431"/>
-        <w:gridCol w:w="1883"/>
-        <w:gridCol w:w="1883"/>
+        <w:gridCol w:w="2600"/>
+        <w:gridCol w:w="4432"/>
+        <w:gridCol w:w="2385"/>
       </w:tblGrid>
       <w:tr>
         <w:trPr>
@@ -1544,7 +1542,7 @@
         </w:trPr>
         <w:tc>
           <w:tcPr>
-            <w:gridSpan w:val="5"/>
+            <w:gridSpan w:val="3"/>
             <w:tcW w:w="9417" w:type="dxa"/>
             <w:tcBorders/>
             <w:shd w:fill="auto" w:val="clear"/>
@@ -1642,7 +1640,7 @@
                 <w:sz w:val="20"/>
                 <w:szCs w:val="20"/>
               </w:rPr>
-              <w:t xml:space="preserve">Montant total des primes payées</w:t>
+              <w:t xml:space="preserve">Nombre de dossiers MaPrimeRénov validés</w:t>
             </w:r>
           </w:p>
         </w:tc>
@@ -1673,69 +1671,7 @@
                 <w:sz w:val="20"/>
                 <w:szCs w:val="20"/>
               </w:rPr>
-              <w:t xml:space="preserve">Montant total des travaux</w:t>
-            </w:r>
-          </w:p>
-        </w:tc>
-        <w:tc>
-          <w:tcPr>
-            <w:shd w:val="clear" w:color="auto" w:fill="404079"/>
-            <w:tcW w:w="4432" w:type="dxa"/>
-            <w:tcBorders>
-              <w:top w:val="nil"/>
-            </w:tcBorders>
-            <w:vAlign w:val="center"/>
-          </w:tcPr>
-          <w:p>
-            <w:pPr>
-              <w:pStyle w:val="Normal"/>
-              <w:spacing w:lineRule="auto" w:line="240" w:before="0" w:after="0"/>
-              <w:jc w:val="center"/>
-              <w:rPr>
-                <w:rFonts w:ascii="Marianne" w:hAnsi="Marianne"/>
-              </w:rPr>
-            </w:pPr>
-            <w:r>
-              <w:rPr>
-                <w:rFonts w:cs="Arial" w:ascii="Marianne" w:hAnsi="Marianne"/>
-                <w:b/>
-                <w:bCs/>
-                <w:color w:val="FFFFFF"/>
-                <w:sz w:val="20"/>
-                <w:szCs w:val="20"/>
-              </w:rPr>
-              <w:t xml:space="preserve">Montant total de primes validées</w:t>
-            </w:r>
-          </w:p>
-        </w:tc>
-        <w:tc>
-          <w:tcPr>
-            <w:shd w:val="clear" w:color="auto" w:fill="404079"/>
-            <w:tcW w:w="4432" w:type="dxa"/>
-            <w:tcBorders>
-              <w:top w:val="nil"/>
-            </w:tcBorders>
-            <w:vAlign w:val="center"/>
-          </w:tcPr>
-          <w:p>
-            <w:pPr>
-              <w:pStyle w:val="Normal"/>
-              <w:spacing w:lineRule="auto" w:line="240" w:before="0" w:after="0"/>
-              <w:jc w:val="center"/>
-              <w:rPr>
-                <w:rFonts w:ascii="Marianne" w:hAnsi="Marianne"/>
-              </w:rPr>
-            </w:pPr>
-            <w:r>
-              <w:rPr>
-                <w:rFonts w:cs="Arial" w:ascii="Marianne" w:hAnsi="Marianne"/>
-                <w:b/>
-                <w:bCs/>
-                <w:color w:val="FFFFFF"/>
-                <w:sz w:val="20"/>
-                <w:szCs w:val="20"/>
-              </w:rPr>
-              <w:t xml:space="preserve">Nombre de dossiers MaPrimeRénov validés</w:t>
+              <w:t xml:space="preserve">Montant total des travaux associés aux dossiers validés</w:t>
             </w:r>
           </w:p>
         </w:tc>
@@ -1764,7 +1700,7 @@
                 <w:sz w:val="20"/>
                 <w:szCs w:val="20"/>
               </w:rPr>
-              <w:t xml:space="preserve">Juin 2021  </w:t>
+              <w:t xml:space="preserve">Mai 2021  </w:t>
             </w:r>
           </w:p>
         </w:tc>
@@ -1788,7 +1724,7 @@
                 <w:sz w:val="20"/>
                 <w:szCs w:val="20"/>
               </w:rPr>
-              <w:t xml:space="preserve">non disponible  </w:t>
+              <w:t xml:space="preserve">2 276 (9%)  </w:t>
             </w:r>
           </w:p>
         </w:tc>
@@ -1812,7 +1748,36 @@
                 <w:sz w:val="20"/>
                 <w:szCs w:val="20"/>
               </w:rPr>
-              <w:t xml:space="preserve">non disponible  </w:t>
+              <w:t xml:space="preserve">42.1 M€ (9%)  </w:t>
+            </w:r>
+          </w:p>
+        </w:tc>
+      </w:tr>
+      <w:tr>
+        <w:trPr>
+          <w:trHeight w:val="545" w:hRule="atLeast"/>
+        </w:trPr>
+        <w:tc>
+          <w:tcPr>
+            <w:shd w:val="clear" w:color="auto" w:fill="FFFFFF"/>
+            <w:tcW w:w="4432" w:type="dxa"/>
+            <w:tcBorders/>
+            <w:vAlign w:val="center"/>
+          </w:tcPr>
+          <w:p>
+            <w:pPr>
+              <w:pStyle w:val="Normal"/>
+              <w:spacing w:lineRule="auto" w:line="240" w:before="0" w:after="0"/>
+              <w:jc w:val="center"/>
+              <w:rPr/>
+            </w:pPr>
+            <w:r>
+              <w:rPr>
+                <w:rFonts w:cs="Arial" w:ascii="Marianne" w:hAnsi="Marianne"/>
+                <w:sz w:val="20"/>
+                <w:szCs w:val="20"/>
+              </w:rPr>
+              <w:t xml:space="preserve">Avril 2021  </w:t>
             </w:r>
           </w:p>
         </w:tc>
@@ -1836,7 +1801,7 @@
                 <w:sz w:val="20"/>
                 <w:szCs w:val="20"/>
               </w:rPr>
-              <w:t xml:space="preserve">non disponible  </w:t>
+              <w:t xml:space="preserve">1 717 (9%)  </w:t>
             </w:r>
           </w:p>
         </w:tc>
@@ -1860,7 +1825,7 @@
                 <w:sz w:val="20"/>
                 <w:szCs w:val="20"/>
               </w:rPr>
-              <w:t xml:space="preserve">non disponible  </w:t>
+              <w:t xml:space="preserve">35.6 M€ (9%)  </w:t>
             </w:r>
           </w:p>
         </w:tc>
@@ -1889,7 +1854,7 @@
                 <w:sz w:val="20"/>
                 <w:szCs w:val="20"/>
               </w:rPr>
-              <w:t xml:space="preserve">Mai 2021  </w:t>
+              <w:t xml:space="preserve">Mars 2021  </w:t>
             </w:r>
           </w:p>
         </w:tc>
@@ -1913,7 +1878,7 @@
                 <w:sz w:val="20"/>
                 <w:szCs w:val="20"/>
               </w:rPr>
-              <w:t xml:space="preserve">5.4 M€ (9%)  </w:t>
+              <w:t xml:space="preserve">1 179 (9%)  </w:t>
             </w:r>
           </w:p>
         </w:tc>
@@ -1937,180 +1902,7 @@
                 <w:sz w:val="20"/>
                 <w:szCs w:val="20"/>
               </w:rPr>
-              <w:t xml:space="preserve">42.1 M€ (9%)  </w:t>
-            </w:r>
-          </w:p>
-        </w:tc>
-        <w:tc>
-          <w:tcPr>
-            <w:shd w:val="clear" w:color="auto" w:fill="BDBDBD"/>
-            <w:tcW w:w="4432" w:type="dxa"/>
-            <w:tcBorders/>
-            <w:vAlign w:val="center"/>
-          </w:tcPr>
-          <w:p>
-            <w:pPr>
-              <w:pStyle w:val="Normal"/>
-              <w:spacing w:lineRule="auto" w:line="240" w:before="0" w:after="0"/>
-              <w:jc w:val="center"/>
-              <w:rPr/>
-            </w:pPr>
-            <w:r>
-              <w:rPr>
-                <w:rFonts w:cs="Arial" w:ascii="Marianne" w:hAnsi="Marianne"/>
-                <w:sz w:val="20"/>
-                <w:szCs w:val="20"/>
-              </w:rPr>
-              <w:t xml:space="preserve">6.7 M€ (8%)  </w:t>
-            </w:r>
-          </w:p>
-        </w:tc>
-        <w:tc>
-          <w:tcPr>
-            <w:shd w:val="clear" w:color="auto" w:fill="FFFFFF"/>
-            <w:tcW w:w="4432" w:type="dxa"/>
-            <w:tcBorders/>
-            <w:vAlign w:val="center"/>
-          </w:tcPr>
-          <w:p>
-            <w:pPr>
-              <w:pStyle w:val="Normal"/>
-              <w:spacing w:lineRule="auto" w:line="240" w:before="0" w:after="0"/>
-              <w:jc w:val="center"/>
-              <w:rPr/>
-            </w:pPr>
-            <w:r>
-              <w:rPr>
-                <w:rFonts w:cs="Arial" w:ascii="Marianne" w:hAnsi="Marianne"/>
-                <w:sz w:val="20"/>
-                <w:szCs w:val="20"/>
-              </w:rPr>
-              <w:t xml:space="preserve">2 276 (9%)  </w:t>
-            </w:r>
-          </w:p>
-        </w:tc>
-      </w:tr>
-      <w:tr>
-        <w:trPr>
-          <w:trHeight w:val="545" w:hRule="atLeast"/>
-        </w:trPr>
-        <w:tc>
-          <w:tcPr>
-            <w:shd w:val="clear" w:color="auto" w:fill="FFFFFF"/>
-            <w:tcW w:w="4432" w:type="dxa"/>
-            <w:tcBorders/>
-            <w:vAlign w:val="center"/>
-          </w:tcPr>
-          <w:p>
-            <w:pPr>
-              <w:pStyle w:val="Normal"/>
-              <w:spacing w:lineRule="auto" w:line="240" w:before="0" w:after="0"/>
-              <w:jc w:val="center"/>
-              <w:rPr/>
-            </w:pPr>
-            <w:r>
-              <w:rPr>
-                <w:rFonts w:cs="Arial" w:ascii="Marianne" w:hAnsi="Marianne"/>
-                <w:sz w:val="20"/>
-                <w:szCs w:val="20"/>
-              </w:rPr>
-              <w:t xml:space="preserve">Avril 2021  </w:t>
-            </w:r>
-          </w:p>
-        </w:tc>
-        <w:tc>
-          <w:tcPr>
-            <w:shd w:val="clear" w:color="auto" w:fill="BDBDBD"/>
-            <w:tcW w:w="4432" w:type="dxa"/>
-            <w:tcBorders/>
-            <w:vAlign w:val="center"/>
-          </w:tcPr>
-          <w:p>
-            <w:pPr>
-              <w:pStyle w:val="Normal"/>
-              <w:spacing w:lineRule="auto" w:line="240" w:before="0" w:after="0"/>
-              <w:jc w:val="center"/>
-              <w:rPr/>
-            </w:pPr>
-            <w:r>
-              <w:rPr>
-                <w:rFonts w:cs="Arial" w:ascii="Marianne" w:hAnsi="Marianne"/>
-                <w:sz w:val="20"/>
-                <w:szCs w:val="20"/>
-              </w:rPr>
-              <w:t xml:space="preserve">4.7 M€ (9%)  </w:t>
-            </w:r>
-          </w:p>
-        </w:tc>
-        <w:tc>
-          <w:tcPr>
-            <w:shd w:val="clear" w:color="auto" w:fill="FFFFFF"/>
-            <w:tcW w:w="4432" w:type="dxa"/>
-            <w:tcBorders/>
-            <w:vAlign w:val="center"/>
-          </w:tcPr>
-          <w:p>
-            <w:pPr>
-              <w:pStyle w:val="Normal"/>
-              <w:spacing w:lineRule="auto" w:line="240" w:before="0" w:after="0"/>
-              <w:jc w:val="center"/>
-              <w:rPr/>
-            </w:pPr>
-            <w:r>
-              <w:rPr>
-                <w:rFonts w:cs="Arial" w:ascii="Marianne" w:hAnsi="Marianne"/>
-                <w:sz w:val="20"/>
-                <w:szCs w:val="20"/>
-              </w:rPr>
-              <w:t xml:space="preserve">35.6 M€ (9%)  </w:t>
-            </w:r>
-          </w:p>
-        </w:tc>
-        <w:tc>
-          <w:tcPr>
-            <w:shd w:val="clear" w:color="auto" w:fill="BDBDBD"/>
-            <w:tcW w:w="4432" w:type="dxa"/>
-            <w:tcBorders/>
-            <w:vAlign w:val="center"/>
-          </w:tcPr>
-          <w:p>
-            <w:pPr>
-              <w:pStyle w:val="Normal"/>
-              <w:spacing w:lineRule="auto" w:line="240" w:before="0" w:after="0"/>
-              <w:jc w:val="center"/>
-              <w:rPr/>
-            </w:pPr>
-            <w:r>
-              <w:rPr>
-                <w:rFonts w:cs="Arial" w:ascii="Marianne" w:hAnsi="Marianne"/>
-                <w:sz w:val="20"/>
-                <w:szCs w:val="20"/>
-              </w:rPr>
-              <w:t xml:space="preserve">4.8 M€ (8%)  </w:t>
-            </w:r>
-          </w:p>
-        </w:tc>
-        <w:tc>
-          <w:tcPr>
-            <w:shd w:val="clear" w:color="auto" w:fill="FFFFFF"/>
-            <w:tcW w:w="4432" w:type="dxa"/>
-            <w:tcBorders/>
-            <w:vAlign w:val="center"/>
-          </w:tcPr>
-          <w:p>
-            <w:pPr>
-              <w:pStyle w:val="Normal"/>
-              <w:spacing w:lineRule="auto" w:line="240" w:before="0" w:after="0"/>
-              <w:jc w:val="center"/>
-              <w:rPr/>
-            </w:pPr>
-            <w:r>
-              <w:rPr>
-                <w:rFonts w:cs="Arial" w:ascii="Marianne" w:hAnsi="Marianne"/>
-                <w:sz w:val="20"/>
-                <w:szCs w:val="20"/>
-              </w:rPr>
-              <w:t xml:space="preserve">1 717 (9%)  </w:t>
+              <w:t xml:space="preserve">29.9 M€ (9%)  </w:t>
             </w:r>
           </w:p>
         </w:tc>
@@ -2148,11 +1940,9 @@
         <w:tblLook w:val="04a0" w:noHBand="0" w:noVBand="1" w:firstColumn="1" w:lastRow="0" w:lastColumn="0" w:firstRow="1"/>
       </w:tblPr>
       <w:tblGrid>
-        <w:gridCol w:w="1560"/>
-        <w:gridCol w:w="2665"/>
-        <w:gridCol w:w="1425"/>
-        <w:gridCol w:w="1883"/>
-        <w:gridCol w:w="1883"/>
+        <w:gridCol w:w="2600"/>
+        <w:gridCol w:w="4442"/>
+        <w:gridCol w:w="2375"/>
       </w:tblGrid>
       <w:tr>
         <w:trPr>
@@ -2160,7 +1950,7 @@
         </w:trPr>
         <w:tc>
           <w:tcPr>
-            <w:gridSpan w:val="5"/>
+            <w:gridSpan w:val="3"/>
             <w:tcW w:w="9417" w:type="dxa"/>
             <w:tcBorders/>
             <w:shd w:fill="auto" w:val="clear"/>
@@ -2271,7 +2061,7 @@
                 <w:sz w:val="20"/>
                 <w:szCs w:val="20"/>
               </w:rPr>
-              <w:t xml:space="preserve">Montant total des primes payées</w:t>
+              <w:t xml:space="preserve">Nombre de dossiers MaPrimeRénov validés</w:t>
             </w:r>
           </w:p>
         </w:tc>
@@ -2302,69 +2092,7 @@
                 <w:sz w:val="20"/>
                 <w:szCs w:val="20"/>
               </w:rPr>
-              <w:t xml:space="preserve">Montant total des travaux</w:t>
-            </w:r>
-          </w:p>
-        </w:tc>
-        <w:tc>
-          <w:tcPr>
-            <w:shd w:val="clear" w:color="auto" w:fill="404079"/>
-            <w:tcW w:w="4442" w:type="dxa"/>
-            <w:tcBorders>
-              <w:top w:val="nil"/>
-            </w:tcBorders>
-            <w:vAlign w:val="center"/>
-          </w:tcPr>
-          <w:p>
-            <w:pPr>
-              <w:pStyle w:val="Normal"/>
-              <w:spacing w:lineRule="auto" w:line="240" w:before="0" w:after="0"/>
-              <w:jc w:val="center"/>
-              <w:rPr>
-                <w:rFonts w:ascii="Marianne" w:hAnsi="Marianne"/>
-              </w:rPr>
-            </w:pPr>
-            <w:r>
-              <w:rPr>
-                <w:rFonts w:cs="Arial" w:ascii="Marianne" w:hAnsi="Marianne"/>
-                <w:b/>
-                <w:bCs/>
-                <w:color w:val="FFFFFF"/>
-                <w:sz w:val="20"/>
-                <w:szCs w:val="20"/>
-              </w:rPr>
-              <w:t xml:space="preserve">Montant total de primes validées</w:t>
-            </w:r>
-          </w:p>
-        </w:tc>
-        <w:tc>
-          <w:tcPr>
-            <w:shd w:val="clear" w:color="auto" w:fill="404079"/>
-            <w:tcW w:w="4442" w:type="dxa"/>
-            <w:tcBorders>
-              <w:top w:val="nil"/>
-            </w:tcBorders>
-            <w:vAlign w:val="center"/>
-          </w:tcPr>
-          <w:p>
-            <w:pPr>
-              <w:pStyle w:val="Normal"/>
-              <w:spacing w:lineRule="auto" w:line="240" w:before="0" w:after="0"/>
-              <w:jc w:val="center"/>
-              <w:rPr>
-                <w:rFonts w:ascii="Marianne" w:hAnsi="Marianne"/>
-              </w:rPr>
-            </w:pPr>
-            <w:r>
-              <w:rPr>
-                <w:rFonts w:cs="Arial" w:ascii="Marianne" w:hAnsi="Marianne"/>
-                <w:b/>
-                <w:bCs/>
-                <w:color w:val="FFFFFF"/>
-                <w:sz w:val="20"/>
-                <w:szCs w:val="20"/>
-              </w:rPr>
-              <w:t xml:space="preserve">Nombre de dossiers MaPrimeRénov validés</w:t>
+              <w:t xml:space="preserve">Montant total des travaux associés aux dossiers validés</w:t>
             </w:r>
           </w:p>
         </w:tc>
@@ -2394,7 +2122,7 @@
                 <w:sz w:val="20"/>
                 <w:szCs w:val="20"/>
               </w:rPr>
-              <w:t xml:space="preserve">Juin 2021  </w:t>
+              <w:t xml:space="preserve">Mai 2021  </w:t>
             </w:r>
           </w:p>
         </w:tc>
@@ -2419,7 +2147,7 @@
                 <w:sz w:val="20"/>
                 <w:szCs w:val="20"/>
               </w:rPr>
-              <w:t xml:space="preserve">non disponible  </w:t>
+              <w:t xml:space="preserve">26 769 (12%)  </w:t>
             </w:r>
           </w:p>
         </w:tc>
@@ -2444,7 +2172,37 @@
                 <w:sz w:val="20"/>
                 <w:szCs w:val="20"/>
               </w:rPr>
-              <w:t xml:space="preserve">non disponible  </w:t>
+              <w:t xml:space="preserve">484.8 M€ (13%)  </w:t>
+            </w:r>
+          </w:p>
+        </w:tc>
+      </w:tr>
+      <w:tr>
+        <w:trPr>
+          <w:trHeight w:val="545" w:hRule="atLeast"/>
+        </w:trPr>
+        <w:tc>
+          <w:tcPr>
+            <w:shd w:val="clear" w:color="auto" w:fill="FFFFFF"/>
+            <w:tcW w:w="4442" w:type="dxa"/>
+            <w:tcBorders/>
+            <w:vAlign w:val="center"/>
+          </w:tcPr>
+          <w:p>
+            <w:pPr>
+              <w:pStyle w:val="Normal"/>
+              <w:spacing w:lineRule="auto" w:line="240" w:before="0" w:after="0"/>
+              <w:jc w:val="center"/>
+              <w:rPr/>
+            </w:pPr>
+            <w:r>
+              <w:rPr>
+                <w:rStyle w:val="Textesource"/>
+                <w:rFonts w:cs="Arial" w:ascii="Marianne" w:hAnsi="Marianne"/>
+                <w:sz w:val="20"/>
+                <w:szCs w:val="20"/>
+              </w:rPr>
+              <w:t xml:space="preserve">Avril 2021  </w:t>
             </w:r>
           </w:p>
         </w:tc>
@@ -2469,7 +2227,7 @@
                 <w:sz w:val="20"/>
                 <w:szCs w:val="20"/>
               </w:rPr>
-              <w:t xml:space="preserve">non disponible  </w:t>
+              <w:t xml:space="preserve">20 060 (12%)  </w:t>
             </w:r>
           </w:p>
         </w:tc>
@@ -2494,7 +2252,7 @@
                 <w:sz w:val="20"/>
                 <w:szCs w:val="20"/>
               </w:rPr>
-              <w:t xml:space="preserve">non disponible  </w:t>
+              <w:t xml:space="preserve">402.8 M€ (12%)  </w:t>
             </w:r>
           </w:p>
         </w:tc>
@@ -2524,7 +2282,7 @@
                 <w:sz w:val="20"/>
                 <w:szCs w:val="20"/>
               </w:rPr>
-              <w:t xml:space="preserve">Mai 2021  </w:t>
+              <w:t xml:space="preserve">Mars 2021  </w:t>
             </w:r>
           </w:p>
         </w:tc>
@@ -2549,7 +2307,7 @@
                 <w:sz w:val="20"/>
                 <w:szCs w:val="20"/>
               </w:rPr>
-              <w:t xml:space="preserve">59.3 M€ (12%)  </w:t>
+              <w:t xml:space="preserve">13 658 (12%)  </w:t>
             </w:r>
           </w:p>
         </w:tc>
@@ -2574,187 +2332,7 @@
                 <w:sz w:val="20"/>
                 <w:szCs w:val="20"/>
               </w:rPr>
-              <w:t xml:space="preserve">484.8 M€ (13%)  </w:t>
-            </w:r>
-          </w:p>
-        </w:tc>
-        <w:tc>
-          <w:tcPr>
-            <w:shd w:val="clear" w:color="auto" w:fill="BDBDBD"/>
-            <w:tcW w:w="4442" w:type="dxa"/>
-            <w:tcBorders/>
-            <w:vAlign w:val="center"/>
-          </w:tcPr>
-          <w:p>
-            <w:pPr>
-              <w:pStyle w:val="Normal"/>
-              <w:spacing w:lineRule="auto" w:line="240" w:before="0" w:after="0"/>
-              <w:jc w:val="center"/>
-              <w:rPr/>
-            </w:pPr>
-            <w:r>
-              <w:rPr>
-                <w:rStyle w:val="Textesource"/>
-                <w:rFonts w:cs="Arial" w:ascii="Marianne" w:hAnsi="Marianne"/>
-                <w:sz w:val="20"/>
-                <w:szCs w:val="20"/>
-              </w:rPr>
-              <w:t xml:space="preserve">81.4 M€ (13%)  </w:t>
-            </w:r>
-          </w:p>
-        </w:tc>
-        <w:tc>
-          <w:tcPr>
-            <w:shd w:val="clear" w:color="auto" w:fill="FFFFFF"/>
-            <w:tcW w:w="4442" w:type="dxa"/>
-            <w:tcBorders/>
-            <w:vAlign w:val="center"/>
-          </w:tcPr>
-          <w:p>
-            <w:pPr>
-              <w:pStyle w:val="Normal"/>
-              <w:spacing w:lineRule="auto" w:line="240" w:before="0" w:after="0"/>
-              <w:jc w:val="center"/>
-              <w:rPr/>
-            </w:pPr>
-            <w:r>
-              <w:rPr>
-                <w:rStyle w:val="Textesource"/>
-                <w:rFonts w:cs="Arial" w:ascii="Marianne" w:hAnsi="Marianne"/>
-                <w:sz w:val="20"/>
-                <w:szCs w:val="20"/>
-              </w:rPr>
-              <w:t xml:space="preserve">26 769 (12%)  </w:t>
-            </w:r>
-          </w:p>
-        </w:tc>
-      </w:tr>
-      <w:tr>
-        <w:trPr>
-          <w:trHeight w:val="545" w:hRule="atLeast"/>
-        </w:trPr>
-        <w:tc>
-          <w:tcPr>
-            <w:shd w:val="clear" w:color="auto" w:fill="FFFFFF"/>
-            <w:tcW w:w="4442" w:type="dxa"/>
-            <w:tcBorders/>
-            <w:vAlign w:val="center"/>
-          </w:tcPr>
-          <w:p>
-            <w:pPr>
-              <w:pStyle w:val="Normal"/>
-              <w:spacing w:lineRule="auto" w:line="240" w:before="0" w:after="0"/>
-              <w:jc w:val="center"/>
-              <w:rPr/>
-            </w:pPr>
-            <w:r>
-              <w:rPr>
-                <w:rStyle w:val="Textesource"/>
-                <w:rFonts w:cs="Arial" w:ascii="Marianne" w:hAnsi="Marianne"/>
-                <w:sz w:val="20"/>
-                <w:szCs w:val="20"/>
-              </w:rPr>
-              <w:t xml:space="preserve">Avril 2021  </w:t>
-            </w:r>
-          </w:p>
-        </w:tc>
-        <w:tc>
-          <w:tcPr>
-            <w:shd w:val="clear" w:color="auto" w:fill="BDBDBD"/>
-            <w:tcW w:w="4442" w:type="dxa"/>
-            <w:tcBorders/>
-            <w:vAlign w:val="center"/>
-          </w:tcPr>
-          <w:p>
-            <w:pPr>
-              <w:pStyle w:val="Normal"/>
-              <w:spacing w:lineRule="auto" w:line="240" w:before="0" w:after="0"/>
-              <w:jc w:val="center"/>
-              <w:rPr/>
-            </w:pPr>
-            <w:r>
-              <w:rPr>
-                <w:rStyle w:val="Textesource"/>
-                <w:rFonts w:cs="Arial" w:ascii="Marianne" w:hAnsi="Marianne"/>
-                <w:sz w:val="20"/>
-                <w:szCs w:val="20"/>
-              </w:rPr>
-              <w:t xml:space="preserve">51.6 M€ (12%)  </w:t>
-            </w:r>
-          </w:p>
-        </w:tc>
-        <w:tc>
-          <w:tcPr>
-            <w:shd w:val="clear" w:color="auto" w:fill="FFFFFF"/>
-            <w:tcW w:w="4442" w:type="dxa"/>
-            <w:tcBorders/>
-            <w:vAlign w:val="center"/>
-          </w:tcPr>
-          <w:p>
-            <w:pPr>
-              <w:pStyle w:val="Normal"/>
-              <w:spacing w:lineRule="auto" w:line="240" w:before="0" w:after="0"/>
-              <w:jc w:val="center"/>
-              <w:rPr/>
-            </w:pPr>
-            <w:r>
-              <w:rPr>
-                <w:rStyle w:val="Textesource"/>
-                <w:rFonts w:cs="Arial" w:ascii="Marianne" w:hAnsi="Marianne"/>
-                <w:sz w:val="20"/>
-                <w:szCs w:val="20"/>
-              </w:rPr>
-              <w:t xml:space="preserve">402.8 M€ (12%)  </w:t>
-            </w:r>
-          </w:p>
-        </w:tc>
-        <w:tc>
-          <w:tcPr>
-            <w:shd w:val="clear" w:color="auto" w:fill="BDBDBD"/>
-            <w:tcW w:w="4442" w:type="dxa"/>
-            <w:tcBorders/>
-            <w:vAlign w:val="center"/>
-          </w:tcPr>
-          <w:p>
-            <w:pPr>
-              <w:pStyle w:val="Normal"/>
-              <w:spacing w:lineRule="auto" w:line="240" w:before="0" w:after="0"/>
-              <w:jc w:val="center"/>
-              <w:rPr/>
-            </w:pPr>
-            <w:r>
-              <w:rPr>
-                <w:rStyle w:val="Textesource"/>
-                <w:rFonts w:cs="Arial" w:ascii="Marianne" w:hAnsi="Marianne"/>
-                <w:sz w:val="20"/>
-                <w:szCs w:val="20"/>
-              </w:rPr>
-              <w:t xml:space="preserve">58.6 M€ (13%)  </w:t>
-            </w:r>
-          </w:p>
-        </w:tc>
-        <w:tc>
-          <w:tcPr>
-            <w:shd w:val="clear" w:color="auto" w:fill="FFFFFF"/>
-            <w:tcW w:w="4442" w:type="dxa"/>
-            <w:tcBorders/>
-            <w:vAlign w:val="center"/>
-          </w:tcPr>
-          <w:p>
-            <w:pPr>
-              <w:pStyle w:val="Normal"/>
-              <w:spacing w:lineRule="auto" w:line="240" w:before="0" w:after="0"/>
-              <w:jc w:val="center"/>
-              <w:rPr/>
-            </w:pPr>
-            <w:r>
-              <w:rPr>
-                <w:rStyle w:val="Textesource"/>
-                <w:rFonts w:cs="Arial" w:ascii="Marianne" w:hAnsi="Marianne"/>
-                <w:sz w:val="20"/>
-                <w:szCs w:val="20"/>
-              </w:rPr>
-              <w:t xml:space="preserve">20 060 (12%)  </w:t>
+              <w:t xml:space="preserve">335.5 M€ (12%)  </w:t>
             </w:r>
           </w:p>
         </w:tc>
@@ -2792,11 +2370,9 @@
         <w:tblLook w:val="04a0" w:noHBand="0" w:noVBand="1" w:firstColumn="1" w:lastRow="0" w:lastColumn="0" w:firstRow="1"/>
       </w:tblPr>
       <w:tblGrid>
-        <w:gridCol w:w="1557"/>
-        <w:gridCol w:w="2667"/>
-        <w:gridCol w:w="1425"/>
-        <w:gridCol w:w="1883"/>
-        <w:gridCol w:w="1883"/>
+        <w:gridCol w:w="2595"/>
+        <w:gridCol w:w="4446"/>
+        <w:gridCol w:w="2375"/>
       </w:tblGrid>
       <w:tr>
         <w:trPr>
@@ -2804,7 +2380,7 @@
         </w:trPr>
         <w:tc>
           <w:tcPr>
-            <w:gridSpan w:val="5"/>
+            <w:gridSpan w:val="3"/>
             <w:tcW w:w="9416" w:type="dxa"/>
             <w:tcBorders/>
             <w:shd w:fill="auto" w:val="clear"/>
@@ -2902,7 +2478,7 @@
                 <w:sz w:val="20"/>
                 <w:szCs w:val="20"/>
               </w:rPr>
-              <w:t xml:space="preserve">Montant total des primes payées</w:t>
+              <w:t xml:space="preserve">Nombre de dossiers MaPrimeRénov validés</w:t>
             </w:r>
           </w:p>
         </w:tc>
@@ -2933,69 +2509,7 @@
                 <w:sz w:val="20"/>
                 <w:szCs w:val="20"/>
               </w:rPr>
-              <w:t xml:space="preserve">Montant total des travaux</w:t>
-            </w:r>
-          </w:p>
-        </w:tc>
-        <w:tc>
-          <w:tcPr>
-            <w:shd w:val="clear" w:color="auto" w:fill="404079"/>
-            <w:tcW w:w="4446" w:type="dxa"/>
-            <w:tcBorders>
-              <w:top w:val="nil"/>
-            </w:tcBorders>
-            <w:vAlign w:val="center"/>
-          </w:tcPr>
-          <w:p>
-            <w:pPr>
-              <w:pStyle w:val="Normal"/>
-              <w:spacing w:lineRule="auto" w:line="240" w:before="0" w:after="0"/>
-              <w:jc w:val="center"/>
-              <w:rPr>
-                <w:rFonts w:ascii="Marianne" w:hAnsi="Marianne"/>
-              </w:rPr>
-            </w:pPr>
-            <w:r>
-              <w:rPr>
-                <w:rFonts w:cs="Arial" w:ascii="Marianne" w:hAnsi="Marianne"/>
-                <w:b/>
-                <w:bCs/>
-                <w:color w:val="FFFFFF"/>
-                <w:sz w:val="20"/>
-                <w:szCs w:val="20"/>
-              </w:rPr>
-              <w:t xml:space="preserve">Montant total de primes validées</w:t>
-            </w:r>
-          </w:p>
-        </w:tc>
-        <w:tc>
-          <w:tcPr>
-            <w:shd w:val="clear" w:color="auto" w:fill="404079"/>
-            <w:tcW w:w="4446" w:type="dxa"/>
-            <w:tcBorders>
-              <w:top w:val="nil"/>
-            </w:tcBorders>
-            <w:vAlign w:val="center"/>
-          </w:tcPr>
-          <w:p>
-            <w:pPr>
-              <w:pStyle w:val="Normal"/>
-              <w:spacing w:lineRule="auto" w:line="240" w:before="0" w:after="0"/>
-              <w:jc w:val="center"/>
-              <w:rPr>
-                <w:rFonts w:ascii="Marianne" w:hAnsi="Marianne"/>
-              </w:rPr>
-            </w:pPr>
-            <w:r>
-              <w:rPr>
-                <w:rFonts w:cs="Arial" w:ascii="Marianne" w:hAnsi="Marianne"/>
-                <w:b/>
-                <w:bCs/>
-                <w:color w:val="FFFFFF"/>
-                <w:sz w:val="20"/>
-                <w:szCs w:val="20"/>
-              </w:rPr>
-              <w:t xml:space="preserve">Nombre de dossiers MaPrimeRénov validés</w:t>
+              <w:t xml:space="preserve">Montant total des travaux associés aux dossiers validés</w:t>
             </w:r>
           </w:p>
         </w:tc>
@@ -3024,7 +2538,7 @@
                 <w:sz w:val="20"/>
                 <w:szCs w:val="20"/>
               </w:rPr>
-              <w:t xml:space="preserve">Juin 2021  </w:t>
+              <w:t xml:space="preserve">Mai 2021  </w:t>
             </w:r>
           </w:p>
         </w:tc>
@@ -3048,7 +2562,7 @@
                 <w:sz w:val="20"/>
                 <w:szCs w:val="20"/>
               </w:rPr>
-              <w:t xml:space="preserve">non disponible  </w:t>
+              <w:t xml:space="preserve">226 749  </w:t>
             </w:r>
           </w:p>
         </w:tc>
@@ -3072,7 +2586,36 @@
                 <w:sz w:val="20"/>
                 <w:szCs w:val="20"/>
               </w:rPr>
-              <w:t xml:space="preserve">non disponible  </w:t>
+              <w:t xml:space="preserve">3844.0 M€  </w:t>
+            </w:r>
+          </w:p>
+        </w:tc>
+      </w:tr>
+      <w:tr>
+        <w:trPr>
+          <w:trHeight w:val="617" w:hRule="atLeast"/>
+        </w:trPr>
+        <w:tc>
+          <w:tcPr>
+            <w:shd w:val="clear" w:color="auto" w:fill="FFFFFF"/>
+            <w:tcW w:w="4446" w:type="dxa"/>
+            <w:tcBorders/>
+            <w:vAlign w:val="center"/>
+          </w:tcPr>
+          <w:p>
+            <w:pPr>
+              <w:pStyle w:val="Normal"/>
+              <w:spacing w:lineRule="auto" w:line="240" w:before="0" w:after="0"/>
+              <w:jc w:val="center"/>
+              <w:rPr/>
+            </w:pPr>
+            <w:r>
+              <w:rPr>
+                <w:rFonts w:cs="Arial" w:ascii="Marianne" w:hAnsi="Marianne"/>
+                <w:sz w:val="20"/>
+                <w:szCs w:val="20"/>
+              </w:rPr>
+              <w:t xml:space="preserve">Avril 2021  </w:t>
             </w:r>
           </w:p>
         </w:tc>
@@ -3096,7 +2639,7 @@
                 <w:sz w:val="20"/>
                 <w:szCs w:val="20"/>
               </w:rPr>
-              <w:t xml:space="preserve">non disponible  </w:t>
+              <w:t xml:space="preserve">173 481  </w:t>
             </w:r>
           </w:p>
         </w:tc>
@@ -3120,7 +2663,7 @@
                 <w:sz w:val="20"/>
                 <w:szCs w:val="20"/>
               </w:rPr>
-              <w:t xml:space="preserve">non disponible  </w:t>
+              <w:t xml:space="preserve">3254.2 M€  </w:t>
             </w:r>
           </w:p>
         </w:tc>
@@ -3149,7 +2692,7 @@
                 <w:sz w:val="20"/>
                 <w:szCs w:val="20"/>
               </w:rPr>
-              <w:t xml:space="preserve">Mai 2021  </w:t>
+              <w:t xml:space="preserve">Mars 2021  </w:t>
             </w:r>
           </w:p>
         </w:tc>
@@ -3173,7 +2716,7 @@
                 <w:sz w:val="20"/>
                 <w:szCs w:val="20"/>
               </w:rPr>
-              <w:t xml:space="preserve">489.5 M€  </w:t>
+              <w:t xml:space="preserve">116 718  </w:t>
             </w:r>
           </w:p>
         </w:tc>
@@ -3197,180 +2740,7 @@
                 <w:sz w:val="20"/>
                 <w:szCs w:val="20"/>
               </w:rPr>
-              <w:t xml:space="preserve">3844.0 M€  </w:t>
-            </w:r>
-          </w:p>
-        </w:tc>
-        <w:tc>
-          <w:tcPr>
-            <w:shd w:val="clear" w:color="auto" w:fill="BDBDBD"/>
-            <w:tcW w:w="4446" w:type="dxa"/>
-            <w:tcBorders/>
-            <w:vAlign w:val="center"/>
-          </w:tcPr>
-          <w:p>
-            <w:pPr>
-              <w:pStyle w:val="Normal"/>
-              <w:spacing w:lineRule="auto" w:line="240" w:before="0" w:after="0"/>
-              <w:jc w:val="center"/>
-              <w:rPr/>
-            </w:pPr>
-            <w:r>
-              <w:rPr>
-                <w:rFonts w:cs="Arial" w:ascii="Marianne" w:hAnsi="Marianne"/>
-                <w:sz w:val="20"/>
-                <w:szCs w:val="20"/>
-              </w:rPr>
-              <w:t xml:space="preserve">631.9 M€  </w:t>
-            </w:r>
-          </w:p>
-        </w:tc>
-        <w:tc>
-          <w:tcPr>
-            <w:shd w:val="clear" w:color="auto" w:fill="FFFFFF"/>
-            <w:tcW w:w="4446" w:type="dxa"/>
-            <w:tcBorders/>
-            <w:vAlign w:val="center"/>
-          </w:tcPr>
-          <w:p>
-            <w:pPr>
-              <w:pStyle w:val="Normal"/>
-              <w:spacing w:lineRule="auto" w:line="240" w:before="0" w:after="0"/>
-              <w:jc w:val="center"/>
-              <w:rPr/>
-            </w:pPr>
-            <w:r>
-              <w:rPr>
-                <w:rFonts w:cs="Arial" w:ascii="Marianne" w:hAnsi="Marianne"/>
-                <w:sz w:val="20"/>
-                <w:szCs w:val="20"/>
-              </w:rPr>
-              <w:t xml:space="preserve">226 749  </w:t>
-            </w:r>
-          </w:p>
-        </w:tc>
-      </w:tr>
-      <w:tr>
-        <w:trPr>
-          <w:trHeight w:val="617" w:hRule="atLeast"/>
-        </w:trPr>
-        <w:tc>
-          <w:tcPr>
-            <w:shd w:val="clear" w:color="auto" w:fill="FFFFFF"/>
-            <w:tcW w:w="4446" w:type="dxa"/>
-            <w:tcBorders/>
-            <w:vAlign w:val="center"/>
-          </w:tcPr>
-          <w:p>
-            <w:pPr>
-              <w:pStyle w:val="Normal"/>
-              <w:spacing w:lineRule="auto" w:line="240" w:before="0" w:after="0"/>
-              <w:jc w:val="center"/>
-              <w:rPr/>
-            </w:pPr>
-            <w:r>
-              <w:rPr>
-                <w:rFonts w:cs="Arial" w:ascii="Marianne" w:hAnsi="Marianne"/>
-                <w:sz w:val="20"/>
-                <w:szCs w:val="20"/>
-              </w:rPr>
-              <w:t xml:space="preserve">Avril 2021  </w:t>
-            </w:r>
-          </w:p>
-        </w:tc>
-        <w:tc>
-          <w:tcPr>
-            <w:shd w:val="clear" w:color="auto" w:fill="BDBDBD"/>
-            <w:tcW w:w="4446" w:type="dxa"/>
-            <w:tcBorders/>
-            <w:vAlign w:val="center"/>
-          </w:tcPr>
-          <w:p>
-            <w:pPr>
-              <w:pStyle w:val="Normal"/>
-              <w:spacing w:lineRule="auto" w:line="240" w:before="0" w:after="0"/>
-              <w:jc w:val="center"/>
-              <w:rPr/>
-            </w:pPr>
-            <w:r>
-              <w:rPr>
-                <w:rFonts w:cs="Arial" w:ascii="Marianne" w:hAnsi="Marianne"/>
-                <w:sz w:val="20"/>
-                <w:szCs w:val="20"/>
-              </w:rPr>
-              <w:t xml:space="preserve">422.6 M€  </w:t>
-            </w:r>
-          </w:p>
-        </w:tc>
-        <w:tc>
-          <w:tcPr>
-            <w:shd w:val="clear" w:color="auto" w:fill="FFFFFF"/>
-            <w:tcW w:w="4446" w:type="dxa"/>
-            <w:tcBorders/>
-            <w:vAlign w:val="center"/>
-          </w:tcPr>
-          <w:p>
-            <w:pPr>
-              <w:pStyle w:val="Normal"/>
-              <w:spacing w:lineRule="auto" w:line="240" w:before="0" w:after="0"/>
-              <w:jc w:val="center"/>
-              <w:rPr/>
-            </w:pPr>
-            <w:r>
-              <w:rPr>
-                <w:rFonts w:cs="Arial" w:ascii="Marianne" w:hAnsi="Marianne"/>
-                <w:sz w:val="20"/>
-                <w:szCs w:val="20"/>
-              </w:rPr>
-              <w:t xml:space="preserve">3254.2 M€  </w:t>
-            </w:r>
-          </w:p>
-        </w:tc>
-        <w:tc>
-          <w:tcPr>
-            <w:shd w:val="clear" w:color="auto" w:fill="BDBDBD"/>
-            <w:tcW w:w="4446" w:type="dxa"/>
-            <w:tcBorders/>
-            <w:vAlign w:val="center"/>
-          </w:tcPr>
-          <w:p>
-            <w:pPr>
-              <w:pStyle w:val="Normal"/>
-              <w:spacing w:lineRule="auto" w:line="240" w:before="0" w:after="0"/>
-              <w:jc w:val="center"/>
-              <w:rPr/>
-            </w:pPr>
-            <w:r>
-              <w:rPr>
-                <w:rFonts w:cs="Arial" w:ascii="Marianne" w:hAnsi="Marianne"/>
-                <w:sz w:val="20"/>
-                <w:szCs w:val="20"/>
-              </w:rPr>
-              <w:t xml:space="preserve">467.6 M€  </w:t>
-            </w:r>
-          </w:p>
-        </w:tc>
-        <w:tc>
-          <w:tcPr>
-            <w:shd w:val="clear" w:color="auto" w:fill="FFFFFF"/>
-            <w:tcW w:w="4446" w:type="dxa"/>
-            <w:tcBorders/>
-            <w:vAlign w:val="center"/>
-          </w:tcPr>
-          <w:p>
-            <w:pPr>
-              <w:pStyle w:val="Normal"/>
-              <w:spacing w:lineRule="auto" w:line="240" w:before="0" w:after="0"/>
-              <w:jc w:val="center"/>
-              <w:rPr/>
-            </w:pPr>
-            <w:r>
-              <w:rPr>
-                <w:rFonts w:cs="Arial" w:ascii="Marianne" w:hAnsi="Marianne"/>
-                <w:sz w:val="20"/>
-                <w:szCs w:val="20"/>
-              </w:rPr>
-              <w:t xml:space="preserve">173 481  </w:t>
+              <w:t xml:space="preserve">2695.0 M€  </w:t>
             </w:r>
           </w:p>
         </w:tc>
@@ -3710,7 +3080,7 @@
                 <w:sz w:val="20"/>
                 <w:szCs w:val="20"/>
               </w:rPr>
-              <w:t xml:space="preserve">Juin 2021  </w:t>
+              <w:t xml:space="preserve">Mai 2021  </w:t>
             </w:r>
           </w:p>
         </w:tc>
@@ -3734,7 +3104,7 @@
                 <w:sz w:val="20"/>
                 <w:szCs w:val="20"/>
               </w:rPr>
-              <w:t xml:space="preserve">non disponible  </w:t>
+              <w:t xml:space="preserve">29.9 M€ (11%)  </w:t>
             </w:r>
           </w:p>
         </w:tc>
@@ -3758,7 +3128,7 @@
                 <w:sz w:val="20"/>
                 <w:szCs w:val="20"/>
               </w:rPr>
-              <w:t xml:space="preserve">non disponible  </w:t>
+              <w:t xml:space="preserve">2 (10%)  </w:t>
             </w:r>
           </w:p>
         </w:tc>
@@ -3782,7 +3152,7 @@
                 <w:sz w:val="20"/>
                 <w:szCs w:val="20"/>
               </w:rPr>
-              <w:t xml:space="preserve">non disponible  </w:t>
+              <w:t xml:space="preserve">1 (1%)  </w:t>
             </w:r>
           </w:p>
         </w:tc>
@@ -3806,7 +3176,7 @@
                 <w:sz w:val="20"/>
                 <w:szCs w:val="20"/>
               </w:rPr>
-              <w:t xml:space="preserve">non disponible  </w:t>
+              <w:t xml:space="preserve">10 (8%)  </w:t>
             </w:r>
           </w:p>
         </w:tc>
@@ -3835,7 +3205,7 @@
                 <w:sz w:val="20"/>
                 <w:szCs w:val="20"/>
               </w:rPr>
-              <w:t xml:space="preserve">Mai 2021  </w:t>
+              <w:t xml:space="preserve">Avril 2021  </w:t>
             </w:r>
           </w:p>
         </w:tc>
@@ -3960,7 +3330,7 @@
                 <w:sz w:val="20"/>
                 <w:szCs w:val="20"/>
               </w:rPr>
-              <w:t xml:space="preserve">Avril 2021  </w:t>
+              <w:t xml:space="preserve">Mars 2021  </w:t>
             </w:r>
           </w:p>
         </w:tc>
@@ -3984,7 +3354,7 @@
                 <w:sz w:val="20"/>
                 <w:szCs w:val="20"/>
               </w:rPr>
-              <w:t xml:space="preserve">29.9 M€ (11%)  </w:t>
+              <w:t xml:space="preserve">24.2 M€ (12%)  </w:t>
             </w:r>
           </w:p>
         </w:tc>
@@ -4008,7 +3378,7 @@
                 <w:sz w:val="20"/>
                 <w:szCs w:val="20"/>
               </w:rPr>
-              <w:t xml:space="preserve">2 (10%)  </w:t>
+              <w:t xml:space="preserve">1 (8%)  </w:t>
             </w:r>
           </w:p>
         </w:tc>
@@ -4032,7 +3402,7 @@
                 <w:sz w:val="20"/>
                 <w:szCs w:val="20"/>
               </w:rPr>
-              <w:t xml:space="preserve">1 (1%)  </w:t>
+              <w:t xml:space="preserve">1 (2%)  </w:t>
             </w:r>
           </w:p>
         </w:tc>
@@ -4056,7 +3426,7 @@
                 <w:sz w:val="20"/>
                 <w:szCs w:val="20"/>
               </w:rPr>
-              <w:t xml:space="preserve">10 (8%)  </w:t>
+              <w:t xml:space="preserve">7 (7%)  </w:t>
             </w:r>
           </w:p>
         </w:tc>
@@ -4340,7 +3710,7 @@
                 <w:sz w:val="20"/>
                 <w:szCs w:val="20"/>
               </w:rPr>
-              <w:t xml:space="preserve">Juin 2021  </w:t>
+              <w:t xml:space="preserve">Mai 2021  </w:t>
             </w:r>
           </w:p>
         </w:tc>
@@ -4365,7 +3735,7 @@
                 <w:sz w:val="20"/>
                 <w:szCs w:val="20"/>
               </w:rPr>
-              <w:t xml:space="preserve">non disponible  </w:t>
+              <w:t xml:space="preserve">270.3 M€ (17%)  </w:t>
             </w:r>
           </w:p>
         </w:tc>
@@ -4390,7 +3760,7 @@
                 <w:sz w:val="20"/>
                 <w:szCs w:val="20"/>
               </w:rPr>
-              <w:t xml:space="preserve">non disponible  </w:t>
+              <w:t xml:space="preserve">21 (15%)  </w:t>
             </w:r>
           </w:p>
         </w:tc>
@@ -4415,7 +3785,7 @@
                 <w:sz w:val="20"/>
                 <w:szCs w:val="20"/>
               </w:rPr>
-              <w:t xml:space="preserve">non disponible  </w:t>
+              <w:t xml:space="preserve">71 (20%)  </w:t>
             </w:r>
           </w:p>
         </w:tc>
@@ -4440,7 +3810,7 @@
                 <w:sz w:val="20"/>
                 <w:szCs w:val="20"/>
               </w:rPr>
-              <w:t xml:space="preserve">non disponible  </w:t>
+              <w:t xml:space="preserve">123 (19%)  </w:t>
             </w:r>
           </w:p>
         </w:tc>
@@ -4470,7 +3840,7 @@
                 <w:sz w:val="20"/>
                 <w:szCs w:val="20"/>
               </w:rPr>
-              <w:t xml:space="preserve">Mai 2021  </w:t>
+              <w:t xml:space="preserve">Avril 2021  </w:t>
             </w:r>
           </w:p>
         </w:tc>
@@ -4600,7 +3970,7 @@
                 <w:sz w:val="20"/>
                 <w:szCs w:val="20"/>
               </w:rPr>
-              <w:t xml:space="preserve">Avril 2021  </w:t>
+              <w:t xml:space="preserve">Mars 2021  </w:t>
             </w:r>
           </w:p>
         </w:tc>
@@ -4625,7 +3995,7 @@
                 <w:sz w:val="20"/>
                 <w:szCs w:val="20"/>
               </w:rPr>
-              <w:t xml:space="preserve">270.3 M€ (17%)  </w:t>
+              <w:t xml:space="preserve">209.9 M€ (16%)  </w:t>
             </w:r>
           </w:p>
         </w:tc>
@@ -4650,7 +4020,7 @@
                 <w:sz w:val="20"/>
                 <w:szCs w:val="20"/>
               </w:rPr>
-              <w:t xml:space="preserve">21 (15%)  </w:t>
+              <w:t xml:space="preserve">13 (13%)  </w:t>
             </w:r>
           </w:p>
         </w:tc>
@@ -4675,7 +4045,7 @@
                 <w:sz w:val="20"/>
                 <w:szCs w:val="20"/>
               </w:rPr>
-              <w:t xml:space="preserve">71 (20%)  </w:t>
+              <w:t xml:space="preserve">57 (19%)  </w:t>
             </w:r>
           </w:p>
         </w:tc>
@@ -4700,7 +4070,7 @@
                 <w:sz w:val="20"/>
                 <w:szCs w:val="20"/>
               </w:rPr>
-              <w:t xml:space="preserve">123 (19%)  </w:t>
+              <w:t xml:space="preserve">95 (18%)  </w:t>
             </w:r>
           </w:p>
         </w:tc>
@@ -4970,7 +4340,7 @@
                 <w:sz w:val="20"/>
                 <w:szCs w:val="20"/>
               </w:rPr>
-              <w:t xml:space="preserve">Juin 2021  </w:t>
+              <w:t xml:space="preserve">Mai 2021  </w:t>
             </w:r>
           </w:p>
         </w:tc>
@@ -4994,7 +4364,7 @@
                 <w:sz w:val="20"/>
                 <w:szCs w:val="20"/>
               </w:rPr>
-              <w:t xml:space="preserve">non disponible  </w:t>
+              <w:t xml:space="preserve">1550.5 M€  </w:t>
             </w:r>
           </w:p>
         </w:tc>
@@ -5018,7 +4388,7 @@
                 <w:sz w:val="20"/>
                 <w:szCs w:val="20"/>
               </w:rPr>
-              <w:t xml:space="preserve">non disponible  </w:t>
+              <w:t xml:space="preserve">141  </w:t>
             </w:r>
           </w:p>
         </w:tc>
@@ -5042,7 +4412,7 @@
                 <w:sz w:val="20"/>
                 <w:szCs w:val="20"/>
               </w:rPr>
-              <w:t xml:space="preserve">non disponible  </w:t>
+              <w:t xml:space="preserve">362  </w:t>
             </w:r>
           </w:p>
         </w:tc>
@@ -5066,7 +4436,7 @@
                 <w:sz w:val="20"/>
                 <w:szCs w:val="20"/>
               </w:rPr>
-              <w:t xml:space="preserve">non disponible  </w:t>
+              <w:t xml:space="preserve">641  </w:t>
             </w:r>
           </w:p>
         </w:tc>
@@ -5095,7 +4465,7 @@
                 <w:sz w:val="20"/>
                 <w:szCs w:val="20"/>
               </w:rPr>
-              <w:t xml:space="preserve">Mai 2021  </w:t>
+              <w:t xml:space="preserve">Avril 2021  </w:t>
             </w:r>
           </w:p>
         </w:tc>
@@ -5220,7 +4590,7 @@
                 <w:sz w:val="20"/>
                 <w:szCs w:val="20"/>
               </w:rPr>
-              <w:t xml:space="preserve">Avril 2021  </w:t>
+              <w:t xml:space="preserve">Mars 2021  </w:t>
             </w:r>
           </w:p>
         </w:tc>
@@ -5244,7 +4614,7 @@
                 <w:sz w:val="20"/>
                 <w:szCs w:val="20"/>
               </w:rPr>
-              <w:t xml:space="preserve">1550.5 M€  </w:t>
+              <w:t xml:space="preserve">1277.9 M€  </w:t>
             </w:r>
           </w:p>
         </w:tc>
@@ -5268,7 +4638,7 @@
                 <w:sz w:val="20"/>
                 <w:szCs w:val="20"/>
               </w:rPr>
-              <w:t xml:space="preserve">141  </w:t>
+              <w:t xml:space="preserve">100  </w:t>
             </w:r>
           </w:p>
         </w:tc>
@@ -5292,7 +4662,7 @@
                 <w:sz w:val="20"/>
                 <w:szCs w:val="20"/>
               </w:rPr>
-              <w:t xml:space="preserve">362  </w:t>
+              <w:t xml:space="preserve">299  </w:t>
             </w:r>
           </w:p>
         </w:tc>
@@ -5316,7 +4686,7 @@
                 <w:sz w:val="20"/>
                 <w:szCs w:val="20"/>
               </w:rPr>
-              <w:t xml:space="preserve">641  </w:t>
+              <w:t xml:space="preserve">531  </w:t>
             </w:r>
           </w:p>
         </w:tc>
@@ -5592,7 +4962,7 @@
                 <w:sz w:val="20"/>
                 <w:szCs w:val="20"/>
               </w:rPr>
-              <w:t xml:space="preserve">Juin 2021  </w:t>
+              <w:t xml:space="preserve">Mars 2021  </w:t>
             </w:r>
           </w:p>
         </w:tc>
@@ -6014,7 +5384,7 @@
                 <w:sz w:val="20"/>
                 <w:szCs w:val="20"/>
               </w:rPr>
-              <w:t xml:space="preserve">Juin 2021  </w:t>
+              <w:t xml:space="preserve">Mars 2021  </w:t>
             </w:r>
           </w:p>
         </w:tc>
@@ -6430,7 +5800,7 @@
                 <w:sz w:val="20"/>
                 <w:szCs w:val="20"/>
               </w:rPr>
-              <w:t xml:space="preserve">Juin 2021  </w:t>
+              <w:t xml:space="preserve">Mars 2021  </w:t>
             </w:r>
           </w:p>
         </w:tc>
@@ -6876,7 +6246,7 @@
                 <w:sz w:val="20"/>
                 <w:szCs w:val="20"/>
               </w:rPr>
-              <w:t xml:space="preserve">Juin 2021  </w:t>
+              <w:t xml:space="preserve">Mai 2021  </w:t>
             </w:r>
           </w:p>
         </w:tc>
@@ -6900,7 +6270,7 @@
                 <w:sz w:val="20"/>
                 <w:szCs w:val="20"/>
               </w:rPr>
-              <w:t xml:space="preserve">non disponible  </w:t>
+              <w:t xml:space="preserve">1 813 (7%)  </w:t>
             </w:r>
           </w:p>
         </w:tc>
@@ -6929,7 +6299,7 @@
                 <w:sz w:val="20"/>
                 <w:szCs w:val="20"/>
               </w:rPr>
-              <w:t xml:space="preserve">Mai 2021  </w:t>
+              <w:t xml:space="preserve">Avril 2021  </w:t>
             </w:r>
           </w:p>
         </w:tc>
@@ -6953,7 +6323,7 @@
                 <w:sz w:val="20"/>
                 <w:szCs w:val="20"/>
               </w:rPr>
-              <w:t xml:space="preserve">1 813 (7%)  </w:t>
+              <w:t xml:space="preserve">1 733 (7%)  </w:t>
             </w:r>
           </w:p>
         </w:tc>
@@ -6982,7 +6352,7 @@
                 <w:sz w:val="20"/>
                 <w:szCs w:val="20"/>
               </w:rPr>
-              <w:t xml:space="preserve">Avril 2021  </w:t>
+              <w:t xml:space="preserve">Mars 2021  </w:t>
             </w:r>
           </w:p>
         </w:tc>
@@ -7006,7 +6376,7 @@
                 <w:sz w:val="20"/>
                 <w:szCs w:val="20"/>
               </w:rPr>
-              <w:t xml:space="preserve">1 733 (7%)  </w:t>
+              <w:t xml:space="preserve">1 616 (7%)  </w:t>
             </w:r>
           </w:p>
         </w:tc>
@@ -7194,7 +6564,7 @@
                 <w:sz w:val="20"/>
                 <w:szCs w:val="20"/>
               </w:rPr>
-              <w:t xml:space="preserve">Juin 2021  </w:t>
+              <w:t xml:space="preserve">Mai 2021  </w:t>
             </w:r>
           </w:p>
         </w:tc>
@@ -7219,7 +6589,7 @@
                 <w:sz w:val="20"/>
                 <w:szCs w:val="20"/>
               </w:rPr>
-              <w:t xml:space="preserve">non disponible  </w:t>
+              <w:t xml:space="preserve">25 017 (13%)  </w:t>
             </w:r>
           </w:p>
         </w:tc>
@@ -7249,7 +6619,7 @@
                 <w:sz w:val="20"/>
                 <w:szCs w:val="20"/>
               </w:rPr>
-              <w:t xml:space="preserve">Mai 2021  </w:t>
+              <w:t xml:space="preserve">Avril 2021  </w:t>
             </w:r>
           </w:p>
         </w:tc>
@@ -7274,7 +6644,7 @@
                 <w:sz w:val="20"/>
                 <w:szCs w:val="20"/>
               </w:rPr>
-              <w:t xml:space="preserve">25 017 (13%)  </w:t>
+              <w:t xml:space="preserve">24 031 (13%)  </w:t>
             </w:r>
           </w:p>
         </w:tc>
@@ -7304,7 +6674,7 @@
                 <w:sz w:val="20"/>
                 <w:szCs w:val="20"/>
               </w:rPr>
-              <w:t xml:space="preserve">Avril 2021  </w:t>
+              <w:t xml:space="preserve">Mars 2021  </w:t>
             </w:r>
           </w:p>
         </w:tc>
@@ -7329,7 +6699,7 @@
                 <w:sz w:val="20"/>
                 <w:szCs w:val="20"/>
               </w:rPr>
-              <w:t xml:space="preserve">24 031 (13%)  </w:t>
+              <w:t xml:space="preserve">23 046 (13%)  </w:t>
             </w:r>
           </w:p>
         </w:tc>
@@ -7503,7 +6873,7 @@
                 <w:sz w:val="20"/>
                 <w:szCs w:val="20"/>
               </w:rPr>
-              <w:t xml:space="preserve">Juin 2021  </w:t>
+              <w:t xml:space="preserve">Mai 2021  </w:t>
             </w:r>
           </w:p>
         </w:tc>
@@ -7527,7 +6897,7 @@
                 <w:sz w:val="20"/>
                 <w:szCs w:val="20"/>
               </w:rPr>
-              <w:t xml:space="preserve">non disponible  </w:t>
+              <w:t xml:space="preserve">188 317  </w:t>
             </w:r>
           </w:p>
         </w:tc>
@@ -7556,7 +6926,7 @@
                 <w:sz w:val="20"/>
                 <w:szCs w:val="20"/>
               </w:rPr>
-              <w:t xml:space="preserve">Mai 2021  </w:t>
+              <w:t xml:space="preserve">Avril 2021  </w:t>
             </w:r>
           </w:p>
         </w:tc>
@@ -7580,7 +6950,7 @@
                 <w:sz w:val="20"/>
                 <w:szCs w:val="20"/>
               </w:rPr>
-              <w:t xml:space="preserve">188 317  </w:t>
+              <w:t xml:space="preserve">179 763  </w:t>
             </w:r>
           </w:p>
         </w:tc>
@@ -7609,7 +6979,7 @@
                 <w:sz w:val="20"/>
                 <w:szCs w:val="20"/>
               </w:rPr>
-              <w:t xml:space="preserve">Avril 2021  </w:t>
+              <w:t xml:space="preserve">Mars 2021  </w:t>
             </w:r>
           </w:p>
         </w:tc>
@@ -7633,7 +7003,7 @@
                 <w:sz w:val="20"/>
                 <w:szCs w:val="20"/>
               </w:rPr>
-              <w:t xml:space="preserve">179 763  </w:t>
+              <w:t xml:space="preserve">170 873  </w:t>
             </w:r>
           </w:p>
         </w:tc>
@@ -7930,7 +7300,7 @@
                 <w:sz w:val="20"/>
                 <w:szCs w:val="20"/>
               </w:rPr>
-              <w:t xml:space="preserve">Juin 2021  </w:t>
+              <w:t xml:space="preserve">Mars 2021  </w:t>
             </w:r>
           </w:p>
         </w:tc>
@@ -7983,7 +7353,7 @@
                 <w:sz w:val="20"/>
                 <w:szCs w:val="20"/>
               </w:rPr>
-              <w:t xml:space="preserve">Mai 2021  </w:t>
+              <w:t xml:space="preserve">Juin 2021  </w:t>
             </w:r>
           </w:p>
         </w:tc>
@@ -8250,7 +7620,7 @@
                 <w:sz w:val="20"/>
                 <w:szCs w:val="20"/>
               </w:rPr>
-              <w:t xml:space="preserve">Juin 2021  </w:t>
+              <w:t xml:space="preserve">Mars 2021  </w:t>
             </w:r>
           </w:p>
         </w:tc>
@@ -8305,7 +7675,7 @@
                 <w:sz w:val="20"/>
                 <w:szCs w:val="20"/>
               </w:rPr>
-              <w:t xml:space="preserve">Mai 2021  </w:t>
+              <w:t xml:space="preserve">Juin 2021  </w:t>
             </w:r>
           </w:p>
         </w:tc>
@@ -8557,7 +7927,7 @@
                 <w:sz w:val="20"/>
                 <w:szCs w:val="20"/>
               </w:rPr>
-              <w:t xml:space="preserve">Juin 2021  </w:t>
+              <w:t xml:space="preserve">Mars 2021  </w:t>
             </w:r>
           </w:p>
         </w:tc>
@@ -8581,7 +7951,7 @@
                 <w:sz w:val="20"/>
                 <w:szCs w:val="20"/>
               </w:rPr>
-              <w:t xml:space="preserve">18  </w:t>
+              <w:t xml:space="preserve">non disponible  </w:t>
             </w:r>
           </w:p>
         </w:tc>
@@ -8610,7 +7980,7 @@
                 <w:sz w:val="20"/>
                 <w:szCs w:val="20"/>
               </w:rPr>
-              <w:t xml:space="preserve">Mai 2021  </w:t>
+              <w:t xml:space="preserve">Juin 2021  </w:t>
             </w:r>
           </w:p>
         </w:tc>
@@ -8634,7 +8004,7 @@
                 <w:sz w:val="20"/>
                 <w:szCs w:val="20"/>
               </w:rPr>
-              <w:t xml:space="preserve">9  </w:t>
+              <w:t xml:space="preserve">18  </w:t>
             </w:r>
           </w:p>
         </w:tc>
@@ -8882,7 +8252,7 @@
                 <w:sz w:val="20"/>
                 <w:szCs w:val="20"/>
               </w:rPr>
-              <w:t xml:space="preserve">Juin 2021  </w:t>
+              <w:t xml:space="preserve">Mai 2021  </w:t>
             </w:r>
           </w:p>
         </w:tc>
@@ -8906,7 +8276,7 @@
                 <w:sz w:val="20"/>
                 <w:szCs w:val="20"/>
               </w:rPr>
-              <w:t xml:space="preserve">non disponible  </w:t>
+              <w:t xml:space="preserve">7 (5%)  </w:t>
             </w:r>
           </w:p>
         </w:tc>
@@ -8935,7 +8305,7 @@
                 <w:sz w:val="20"/>
                 <w:szCs w:val="20"/>
               </w:rPr>
-              <w:t xml:space="preserve">Mai 2021  </w:t>
+              <w:t xml:space="preserve">Avril 2021  </w:t>
             </w:r>
           </w:p>
         </w:tc>
@@ -8959,7 +8329,7 @@
                 <w:sz w:val="20"/>
                 <w:szCs w:val="20"/>
               </w:rPr>
-              <w:t xml:space="preserve">7 (5%)  </w:t>
+              <w:t xml:space="preserve">2 (2%)  </w:t>
             </w:r>
           </w:p>
         </w:tc>
@@ -8988,7 +8358,7 @@
                 <w:sz w:val="20"/>
                 <w:szCs w:val="20"/>
               </w:rPr>
-              <w:t xml:space="preserve">Avril 2021  </w:t>
+              <w:t xml:space="preserve">Mars 2021  </w:t>
             </w:r>
           </w:p>
         </w:tc>
@@ -9012,7 +8382,7 @@
                 <w:sz w:val="20"/>
                 <w:szCs w:val="20"/>
               </w:rPr>
-              <w:t xml:space="preserve">2 (2%)  </w:t>
+              <w:t xml:space="preserve">1 (1%)  </w:t>
             </w:r>
           </w:p>
         </w:tc>
@@ -9200,7 +8570,7 @@
                 <w:sz w:val="20"/>
                 <w:szCs w:val="20"/>
               </w:rPr>
-              <w:t xml:space="preserve">Juin 2021  </w:t>
+              <w:t xml:space="preserve">Mai 2021  </w:t>
             </w:r>
           </w:p>
         </w:tc>
@@ -9225,7 +8595,7 @@
                 <w:sz w:val="20"/>
                 <w:szCs w:val="20"/>
               </w:rPr>
-              <w:t xml:space="preserve">non disponible  </w:t>
+              <w:t xml:space="preserve">145 (10%)  </w:t>
             </w:r>
           </w:p>
         </w:tc>
@@ -9255,7 +8625,7 @@
                 <w:sz w:val="20"/>
                 <w:szCs w:val="20"/>
               </w:rPr>
-              <w:t xml:space="preserve">Mai 2021  </w:t>
+              <w:t xml:space="preserve">Avril 2021  </w:t>
             </w:r>
           </w:p>
         </w:tc>
@@ -9280,7 +8650,7 @@
                 <w:sz w:val="20"/>
                 <w:szCs w:val="20"/>
               </w:rPr>
-              <w:t xml:space="preserve">145 (10%)  </w:t>
+              <w:t xml:space="preserve">102 (10%)  </w:t>
             </w:r>
           </w:p>
         </w:tc>
@@ -9310,7 +8680,7 @@
                 <w:sz w:val="20"/>
                 <w:szCs w:val="20"/>
               </w:rPr>
-              <w:t xml:space="preserve">Avril 2021  </w:t>
+              <w:t xml:space="preserve">Mars 2021  </w:t>
             </w:r>
           </w:p>
         </w:tc>
@@ -9335,7 +8705,7 @@
                 <w:sz w:val="20"/>
                 <w:szCs w:val="20"/>
               </w:rPr>
-              <w:t xml:space="preserve">102 (10%)  </w:t>
+              <w:t xml:space="preserve">70 (12%)  </w:t>
             </w:r>
           </w:p>
         </w:tc>
@@ -9509,7 +8879,7 @@
                 <w:sz w:val="20"/>
                 <w:szCs w:val="20"/>
               </w:rPr>
-              <w:t xml:space="preserve">Juin 2021  </w:t>
+              <w:t xml:space="preserve">Mai 2021  </w:t>
             </w:r>
           </w:p>
         </w:tc>
@@ -9533,7 +8903,7 @@
                 <w:sz w:val="20"/>
                 <w:szCs w:val="20"/>
               </w:rPr>
-              <w:t xml:space="preserve">non disponible  </w:t>
+              <w:t xml:space="preserve">1 420  </w:t>
             </w:r>
           </w:p>
         </w:tc>
@@ -9562,7 +8932,7 @@
                 <w:sz w:val="20"/>
                 <w:szCs w:val="20"/>
               </w:rPr>
-              <w:t xml:space="preserve">Mai 2021  </w:t>
+              <w:t xml:space="preserve">Avril 2021  </w:t>
             </w:r>
           </w:p>
         </w:tc>
@@ -9586,7 +8956,7 @@
                 <w:sz w:val="20"/>
                 <w:szCs w:val="20"/>
               </w:rPr>
-              <w:t xml:space="preserve">1 420  </w:t>
+              <w:t xml:space="preserve">995  </w:t>
             </w:r>
           </w:p>
         </w:tc>
@@ -9615,7 +8985,7 @@
                 <w:sz w:val="20"/>
                 <w:szCs w:val="20"/>
               </w:rPr>
-              <w:t xml:space="preserve">Avril 2021  </w:t>
+              <w:t xml:space="preserve">Mars 2021  </w:t>
             </w:r>
           </w:p>
         </w:tc>
@@ -9639,7 +9009,7 @@
                 <w:sz w:val="20"/>
                 <w:szCs w:val="20"/>
               </w:rPr>
-              <w:t xml:space="preserve">995  </w:t>
+              <w:t xml:space="preserve">587  </w:t>
             </w:r>
           </w:p>
         </w:tc>
@@ -10150,7 +9520,7 @@
                 <w:sz w:val="20"/>
                 <w:szCs w:val="20"/>
               </w:rPr>
-              <w:t xml:space="preserve">Juin 2021  </w:t>
+              <w:t xml:space="preserve">Mai 2021  </w:t>
             </w:r>
           </w:p>
         </w:tc>
@@ -10174,7 +9544,7 @@
                 <w:sz w:val="20"/>
                 <w:szCs w:val="20"/>
               </w:rPr>
-              <w:t xml:space="preserve">non disponible  </w:t>
+              <w:t xml:space="preserve">6 (9%)  </w:t>
             </w:r>
           </w:p>
         </w:tc>
@@ -10203,7 +9573,7 @@
                 <w:sz w:val="20"/>
                 <w:szCs w:val="20"/>
               </w:rPr>
-              <w:t xml:space="preserve">Mai 2021  </w:t>
+              <w:t xml:space="preserve">Avril 2021  </w:t>
             </w:r>
           </w:p>
         </w:tc>
@@ -10256,7 +9626,7 @@
                 <w:sz w:val="20"/>
                 <w:szCs w:val="20"/>
               </w:rPr>
-              <w:t xml:space="preserve">Avril 2021  </w:t>
+              <w:t xml:space="preserve">Mars 2021  </w:t>
             </w:r>
           </w:p>
         </w:tc>
@@ -10280,7 +9650,7 @@
                 <w:sz w:val="20"/>
                 <w:szCs w:val="20"/>
               </w:rPr>
-              <w:t xml:space="preserve">6 (9%)  </w:t>
+              <w:t xml:space="preserve">5 (8%)  </w:t>
             </w:r>
           </w:p>
         </w:tc>
@@ -10468,7 +9838,7 @@
                 <w:sz w:val="20"/>
                 <w:szCs w:val="20"/>
               </w:rPr>
-              <w:t xml:space="preserve">Juin 2021  </w:t>
+              <w:t xml:space="preserve">Mai 2021  </w:t>
             </w:r>
           </w:p>
         </w:tc>
@@ -10493,7 +9863,7 @@
                 <w:sz w:val="20"/>
                 <w:szCs w:val="20"/>
               </w:rPr>
-              <w:t xml:space="preserve">non disponible  </w:t>
+              <w:t xml:space="preserve">66 (9%)  </w:t>
             </w:r>
           </w:p>
         </w:tc>
@@ -10523,7 +9893,7 @@
                 <w:sz w:val="20"/>
                 <w:szCs w:val="20"/>
               </w:rPr>
-              <w:t xml:space="preserve">Mai 2021  </w:t>
+              <w:t xml:space="preserve">Avril 2021  </w:t>
             </w:r>
           </w:p>
         </w:tc>
@@ -10578,7 +9948,7 @@
                 <w:sz w:val="20"/>
                 <w:szCs w:val="20"/>
               </w:rPr>
-              <w:t xml:space="preserve">Avril 2021  </w:t>
+              <w:t xml:space="preserve">Mars 2021  </w:t>
             </w:r>
           </w:p>
         </w:tc>
@@ -10603,7 +9973,7 @@
                 <w:sz w:val="20"/>
                 <w:szCs w:val="20"/>
               </w:rPr>
-              <w:t xml:space="preserve">66 (9%)  </w:t>
+              <w:t xml:space="preserve">65 (11%)  </w:t>
             </w:r>
           </w:p>
         </w:tc>
@@ -10777,7 +10147,7 @@
                 <w:sz w:val="20"/>
                 <w:szCs w:val="20"/>
               </w:rPr>
-              <w:t xml:space="preserve">Juin 2021  </w:t>
+              <w:t xml:space="preserve">Mai 2021  </w:t>
             </w:r>
           </w:p>
         </w:tc>
@@ -10801,7 +10171,7 @@
                 <w:sz w:val="20"/>
                 <w:szCs w:val="20"/>
               </w:rPr>
-              <w:t xml:space="preserve">non disponible  </w:t>
+              <w:t xml:space="preserve">772  </w:t>
             </w:r>
           </w:p>
         </w:tc>
@@ -10830,7 +10200,7 @@
                 <w:sz w:val="20"/>
                 <w:szCs w:val="20"/>
               </w:rPr>
-              <w:t xml:space="preserve">Mai 2021  </w:t>
+              <w:t xml:space="preserve">Avril 2021  </w:t>
             </w:r>
           </w:p>
         </w:tc>
@@ -10854,7 +10224,7 @@
                 <w:sz w:val="20"/>
                 <w:szCs w:val="20"/>
               </w:rPr>
-              <w:t xml:space="preserve">772  </w:t>
+              <w:t xml:space="preserve">718  </w:t>
             </w:r>
           </w:p>
         </w:tc>
@@ -10883,7 +10253,7 @@
                 <w:sz w:val="20"/>
                 <w:szCs w:val="20"/>
               </w:rPr>
-              <w:t xml:space="preserve">Avril 2021  </w:t>
+              <w:t xml:space="preserve">Mars 2021  </w:t>
             </w:r>
           </w:p>
         </w:tc>
@@ -10907,7 +10277,7 @@
                 <w:sz w:val="20"/>
                 <w:szCs w:val="20"/>
               </w:rPr>
-              <w:t xml:space="preserve">718  </w:t>
+              <w:t xml:space="preserve">616  </w:t>
             </w:r>
           </w:p>
         </w:tc>
@@ -11263,7 +10633,7 @@
                 <w:sz w:val="20"/>
                 <w:szCs w:val="20"/>
               </w:rPr>
-              <w:t xml:space="preserve">Juin 2021  </w:t>
+              <w:t xml:space="preserve">Mai 2021  </w:t>
             </w:r>
           </w:p>
         </w:tc>
@@ -11287,7 +10657,7 @@
                 <w:sz w:val="20"/>
                 <w:szCs w:val="20"/>
               </w:rPr>
-              <w:t xml:space="preserve">non disponible  </w:t>
+              <w:t xml:space="preserve">7 (11%)  </w:t>
             </w:r>
           </w:p>
         </w:tc>
@@ -11316,7 +10686,7 @@
                 <w:sz w:val="20"/>
                 <w:szCs w:val="20"/>
               </w:rPr>
-              <w:t xml:space="preserve">Mai 2021  </w:t>
+              <w:t xml:space="preserve">Avril 2021  </w:t>
             </w:r>
           </w:p>
         </w:tc>
@@ -11369,7 +10739,7 @@
                 <w:sz w:val="20"/>
                 <w:szCs w:val="20"/>
               </w:rPr>
-              <w:t xml:space="preserve">Avril 2021  </w:t>
+              <w:t xml:space="preserve">Mars 2021  </w:t>
             </w:r>
           </w:p>
         </w:tc>
@@ -11393,7 +10763,7 @@
                 <w:sz w:val="20"/>
                 <w:szCs w:val="20"/>
               </w:rPr>
-              <w:t xml:space="preserve">7 (11%)  </w:t>
+              <w:t xml:space="preserve">7 (13%)  </w:t>
             </w:r>
           </w:p>
         </w:tc>
@@ -11581,7 +10951,7 @@
                 <w:sz w:val="20"/>
                 <w:szCs w:val="20"/>
               </w:rPr>
-              <w:t xml:space="preserve">Juin 2021  </w:t>
+              <w:t xml:space="preserve">Mai 2021  </w:t>
             </w:r>
           </w:p>
         </w:tc>
@@ -11606,7 +10976,7 @@
                 <w:sz w:val="20"/>
                 <w:szCs w:val="20"/>
               </w:rPr>
-              <w:t xml:space="preserve">non disponible  </w:t>
+              <w:t xml:space="preserve">63 (20%)  </w:t>
             </w:r>
           </w:p>
         </w:tc>
@@ -11636,7 +11006,7 @@
                 <w:sz w:val="20"/>
                 <w:szCs w:val="20"/>
               </w:rPr>
-              <w:t xml:space="preserve">Mai 2021  </w:t>
+              <w:t xml:space="preserve">Avril 2021  </w:t>
             </w:r>
           </w:p>
         </w:tc>
@@ -11691,7 +11061,7 @@
                 <w:sz w:val="20"/>
                 <w:szCs w:val="20"/>
               </w:rPr>
-              <w:t xml:space="preserve">Avril 2021  </w:t>
+              <w:t xml:space="preserve">Mars 2021  </w:t>
             </w:r>
           </w:p>
         </w:tc>
@@ -11716,7 +11086,7 @@
                 <w:sz w:val="20"/>
                 <w:szCs w:val="20"/>
               </w:rPr>
-              <w:t xml:space="preserve">63 (20%)  </w:t>
+              <w:t xml:space="preserve">55 (20%)  </w:t>
             </w:r>
           </w:p>
         </w:tc>
@@ -11890,7 +11260,7 @@
                 <w:sz w:val="20"/>
                 <w:szCs w:val="20"/>
               </w:rPr>
-              <w:t xml:space="preserve">Juin 2021  </w:t>
+              <w:t xml:space="preserve">Mai 2021  </w:t>
             </w:r>
           </w:p>
         </w:tc>
@@ -11914,7 +11284,7 @@
                 <w:sz w:val="20"/>
                 <w:szCs w:val="20"/>
               </w:rPr>
-              <w:t xml:space="preserve">non disponible  </w:t>
+              <w:t xml:space="preserve">309  </w:t>
             </w:r>
           </w:p>
         </w:tc>
@@ -11943,7 +11313,7 @@
                 <w:sz w:val="20"/>
                 <w:szCs w:val="20"/>
               </w:rPr>
-              <w:t xml:space="preserve">Mai 2021  </w:t>
+              <w:t xml:space="preserve">Avril 2021  </w:t>
             </w:r>
           </w:p>
         </w:tc>
@@ -11996,7 +11366,7 @@
                 <w:sz w:val="20"/>
                 <w:szCs w:val="20"/>
               </w:rPr>
-              <w:t xml:space="preserve">Avril 2021  </w:t>
+              <w:t xml:space="preserve">Mars 2021  </w:t>
             </w:r>
           </w:p>
         </w:tc>
@@ -12020,7 +11390,7 @@
                 <w:sz w:val="20"/>
                 <w:szCs w:val="20"/>
               </w:rPr>
-              <w:t xml:space="preserve">309  </w:t>
+              <w:t xml:space="preserve">281  </w:t>
             </w:r>
           </w:p>
         </w:tc>
@@ -12376,7 +11746,7 @@
                 <w:sz w:val="20"/>
                 <w:szCs w:val="20"/>
               </w:rPr>
-              <w:t xml:space="preserve">Juin 2021  </w:t>
+              <w:t xml:space="preserve">Mai 2021  </w:t>
             </w:r>
           </w:p>
         </w:tc>
@@ -12400,7 +11770,7 @@
                 <w:sz w:val="20"/>
                 <w:szCs w:val="20"/>
               </w:rPr>
-              <w:t xml:space="preserve">non disponible  </w:t>
+              <w:t xml:space="preserve">390 (6%)  </w:t>
             </w:r>
           </w:p>
         </w:tc>
@@ -12429,7 +11799,7 @@
                 <w:sz w:val="20"/>
                 <w:szCs w:val="20"/>
               </w:rPr>
-              <w:t xml:space="preserve">Mai 2021  </w:t>
+              <w:t xml:space="preserve">Avril 2021  </w:t>
             </w:r>
           </w:p>
         </w:tc>
@@ -12453,7 +11823,7 @@
                 <w:sz w:val="20"/>
                 <w:szCs w:val="20"/>
               </w:rPr>
-              <w:t xml:space="preserve">390 (6%)  </w:t>
+              <w:t xml:space="preserve">259 (6%)  </w:t>
             </w:r>
           </w:p>
         </w:tc>
@@ -12482,7 +11852,7 @@
                 <w:sz w:val="20"/>
                 <w:szCs w:val="20"/>
               </w:rPr>
-              <w:t xml:space="preserve">Avril 2021  </w:t>
+              <w:t xml:space="preserve">Mars 2021  </w:t>
             </w:r>
           </w:p>
         </w:tc>
@@ -12506,7 +11876,7 @@
                 <w:sz w:val="20"/>
                 <w:szCs w:val="20"/>
               </w:rPr>
-              <w:t xml:space="preserve">259 (6%)  </w:t>
+              <w:t xml:space="preserve">198 (6%)  </w:t>
             </w:r>
           </w:p>
         </w:tc>
@@ -12694,7 +12064,7 @@
                 <w:sz w:val="20"/>
                 <w:szCs w:val="20"/>
               </w:rPr>
-              <w:t xml:space="preserve">Juin 2021  </w:t>
+              <w:t xml:space="preserve">Mai 2021  </w:t>
             </w:r>
           </w:p>
         </w:tc>
@@ -12719,7 +12089,7 @@
                 <w:sz w:val="20"/>
                 <w:szCs w:val="20"/>
               </w:rPr>
-              <w:t xml:space="preserve">non disponible  </w:t>
+              <w:t xml:space="preserve">6 269 (12%)  </w:t>
             </w:r>
           </w:p>
         </w:tc>
@@ -12749,7 +12119,7 @@
                 <w:sz w:val="20"/>
                 <w:szCs w:val="20"/>
               </w:rPr>
-              <w:t xml:space="preserve">Mai 2021  </w:t>
+              <w:t xml:space="preserve">Avril 2021  </w:t>
             </w:r>
           </w:p>
         </w:tc>
@@ -12774,7 +12144,7 @@
                 <w:sz w:val="20"/>
                 <w:szCs w:val="20"/>
               </w:rPr>
-              <w:t xml:space="preserve">6 269 (12%)  </w:t>
+              <w:t xml:space="preserve">4 631 (12%)  </w:t>
             </w:r>
           </w:p>
         </w:tc>
@@ -12804,7 +12174,7 @@
                 <w:sz w:val="20"/>
                 <w:szCs w:val="20"/>
               </w:rPr>
-              <w:t xml:space="preserve">Avril 2021  </w:t>
+              <w:t xml:space="preserve">Mars 2021  </w:t>
             </w:r>
           </w:p>
         </w:tc>
@@ -12829,7 +12199,7 @@
                 <w:sz w:val="20"/>
                 <w:szCs w:val="20"/>
               </w:rPr>
-              <w:t xml:space="preserve">4 631 (12%)  </w:t>
+              <w:t xml:space="preserve">3 352 (12%)  </w:t>
             </w:r>
           </w:p>
         </w:tc>
@@ -13003,7 +12373,7 @@
                 <w:sz w:val="20"/>
                 <w:szCs w:val="20"/>
               </w:rPr>
-              <w:t xml:space="preserve">Juin 2021  </w:t>
+              <w:t xml:space="preserve">Mai 2021  </w:t>
             </w:r>
           </w:p>
         </w:tc>
@@ -13027,7 +12397,7 @@
                 <w:sz w:val="20"/>
                 <w:szCs w:val="20"/>
               </w:rPr>
-              <w:t xml:space="preserve">non disponible  </w:t>
+              <w:t xml:space="preserve">50 848  </w:t>
             </w:r>
           </w:p>
         </w:tc>
@@ -13056,7 +12426,7 @@
                 <w:sz w:val="20"/>
                 <w:szCs w:val="20"/>
               </w:rPr>
-              <w:t xml:space="preserve">Mai 2021  </w:t>
+              <w:t xml:space="preserve">Avril 2021  </w:t>
             </w:r>
           </w:p>
         </w:tc>
@@ -13080,7 +12450,7 @@
                 <w:sz w:val="20"/>
                 <w:szCs w:val="20"/>
               </w:rPr>
-              <w:t xml:space="preserve">50 848  </w:t>
+              <w:t xml:space="preserve">39 192  </w:t>
             </w:r>
           </w:p>
         </w:tc>
@@ -13109,7 +12479,7 @@
                 <w:sz w:val="20"/>
                 <w:szCs w:val="20"/>
               </w:rPr>
-              <w:t xml:space="preserve">Avril 2021  </w:t>
+              <w:t xml:space="preserve">Mars 2021  </w:t>
             </w:r>
           </w:p>
         </w:tc>
@@ -13133,7 +12503,7 @@
                 <w:sz w:val="20"/>
                 <w:szCs w:val="20"/>
               </w:rPr>
-              <w:t xml:space="preserve">39 192  </w:t>
+              <w:t xml:space="preserve">27 864  </w:t>
             </w:r>
           </w:p>
         </w:tc>
@@ -13549,7 +12919,7 @@
                 <w:sz w:val="20"/>
                 <w:szCs w:val="20"/>
               </w:rPr>
-              <w:t xml:space="preserve">Juin 2021  </w:t>
+              <w:t xml:space="preserve">Mai 2021  </w:t>
             </w:r>
           </w:p>
         </w:tc>
@@ -13573,7 +12943,7 @@
                 <w:sz w:val="20"/>
                 <w:szCs w:val="20"/>
               </w:rPr>
-              <w:t xml:space="preserve">non disponible  </w:t>
+              <w:t xml:space="preserve">124 (14%)  </w:t>
             </w:r>
           </w:p>
         </w:tc>
@@ -13597,7 +12967,7 @@
                 <w:sz w:val="20"/>
                 <w:szCs w:val="20"/>
               </w:rPr>
-              <w:t xml:space="preserve">non disponible  </w:t>
+              <w:t xml:space="preserve">42.5 M€ (16%)  </w:t>
             </w:r>
           </w:p>
         </w:tc>
@@ -13621,7 +12991,7 @@
                 <w:sz w:val="20"/>
                 <w:szCs w:val="20"/>
               </w:rPr>
-              <w:t xml:space="preserve">non disponible  </w:t>
+              <w:t xml:space="preserve">16.0 M€ (16%)  </w:t>
             </w:r>
           </w:p>
         </w:tc>
@@ -13650,7 +13020,7 @@
                 <w:sz w:val="20"/>
                 <w:szCs w:val="20"/>
               </w:rPr>
-              <w:t xml:space="preserve">Mai 2021  </w:t>
+              <w:t xml:space="preserve">Avril 2021  </w:t>
             </w:r>
           </w:p>
         </w:tc>
@@ -13674,7 +13044,7 @@
                 <w:sz w:val="20"/>
                 <w:szCs w:val="20"/>
               </w:rPr>
-              <w:t xml:space="preserve">124 (14%)  </w:t>
+              <w:t xml:space="preserve">69 (15%)  </w:t>
             </w:r>
           </w:p>
         </w:tc>
@@ -13698,7 +13068,7 @@
                 <w:sz w:val="20"/>
                 <w:szCs w:val="20"/>
               </w:rPr>
-              <w:t xml:space="preserve">42.5 M€ (16%)  </w:t>
+              <w:t xml:space="preserve">25.5 M€ (18%)  </w:t>
             </w:r>
           </w:p>
         </w:tc>
@@ -13722,7 +13092,7 @@
                 <w:sz w:val="20"/>
                 <w:szCs w:val="20"/>
               </w:rPr>
-              <w:t xml:space="preserve">16.0 M€ (16%)  </w:t>
+              <w:t xml:space="preserve">9.7 M€ (18%)  </w:t>
             </w:r>
           </w:p>
         </w:tc>
@@ -13751,7 +13121,7 @@
                 <w:sz w:val="20"/>
                 <w:szCs w:val="20"/>
               </w:rPr>
-              <w:t xml:space="preserve">Avril 2021  </w:t>
+              <w:t xml:space="preserve">Mars 2021  </w:t>
             </w:r>
           </w:p>
         </w:tc>
@@ -13775,7 +13145,7 @@
                 <w:sz w:val="20"/>
                 <w:szCs w:val="20"/>
               </w:rPr>
-              <w:t xml:space="preserve">69 (15%)  </w:t>
+              <w:t xml:space="preserve">45 (17%)  </w:t>
             </w:r>
           </w:p>
         </w:tc>
@@ -13799,7 +13169,7 @@
                 <w:sz w:val="20"/>
                 <w:szCs w:val="20"/>
               </w:rPr>
-              <w:t xml:space="preserve">25.5 M€ (18%)  </w:t>
+              <w:t xml:space="preserve">19.0 M€ (19%)  </w:t>
             </w:r>
           </w:p>
         </w:tc>
@@ -13823,7 +13193,7 @@
                 <w:sz w:val="20"/>
                 <w:szCs w:val="20"/>
               </w:rPr>
-              <w:t xml:space="preserve">9.7 M€ (18%)  </w:t>
+              <w:t xml:space="preserve">7.2 M€ (20%)  </w:t>
             </w:r>
           </w:p>
         </w:tc>
@@ -14075,7 +13445,7 @@
                 <w:sz w:val="20"/>
                 <w:szCs w:val="20"/>
               </w:rPr>
-              <w:t xml:space="preserve">Juin 2021  </w:t>
+              <w:t xml:space="preserve">Mai 2021  </w:t>
             </w:r>
           </w:p>
         </w:tc>
@@ -14100,7 +13470,7 @@
                 <w:sz w:val="20"/>
                 <w:szCs w:val="20"/>
               </w:rPr>
-              <w:t xml:space="preserve">non disponible  </w:t>
+              <w:t xml:space="preserve">877 (36%)  </w:t>
             </w:r>
           </w:p>
         </w:tc>
@@ -14125,7 +13495,7 @@
                 <w:sz w:val="20"/>
                 <w:szCs w:val="20"/>
               </w:rPr>
-              <w:t xml:space="preserve">non disponible  </w:t>
+              <w:t xml:space="preserve">270.9 M€ (36%)  </w:t>
             </w:r>
           </w:p>
         </w:tc>
@@ -14150,7 +13520,7 @@
                 <w:sz w:val="20"/>
                 <w:szCs w:val="20"/>
               </w:rPr>
-              <w:t xml:space="preserve">non disponible  </w:t>
+              <w:t xml:space="preserve">97.3 M€ (37%)  </w:t>
             </w:r>
           </w:p>
         </w:tc>
@@ -14180,7 +13550,7 @@
                 <w:sz w:val="20"/>
                 <w:szCs w:val="20"/>
               </w:rPr>
-              <w:t xml:space="preserve">Mai 2021  </w:t>
+              <w:t xml:space="preserve">Avril 2021  </w:t>
             </w:r>
           </w:p>
         </w:tc>
@@ -14205,7 +13575,7 @@
                 <w:sz w:val="20"/>
                 <w:szCs w:val="20"/>
               </w:rPr>
-              <w:t xml:space="preserve">877 (36%)  </w:t>
+              <w:t xml:space="preserve">446 (44%)  </w:t>
             </w:r>
           </w:p>
         </w:tc>
@@ -14230,7 +13600,7 @@
                 <w:sz w:val="20"/>
                 <w:szCs w:val="20"/>
               </w:rPr>
-              <w:t xml:space="preserve">270.9 M€ (36%)  </w:t>
+              <w:t xml:space="preserve">142.3 M€ (44%)  </w:t>
             </w:r>
           </w:p>
         </w:tc>
@@ -14255,7 +13625,7 @@
                 <w:sz w:val="20"/>
                 <w:szCs w:val="20"/>
               </w:rPr>
-              <w:t xml:space="preserve">97.3 M€ (37%)  </w:t>
+              <w:t xml:space="preserve">52.7 M€ (45%)  </w:t>
             </w:r>
           </w:p>
         </w:tc>
@@ -14285,7 +13655,7 @@
                 <w:sz w:val="20"/>
                 <w:szCs w:val="20"/>
               </w:rPr>
-              <w:t xml:space="preserve">Avril 2021  </w:t>
+              <w:t xml:space="preserve">Mars 2021  </w:t>
             </w:r>
           </w:p>
         </w:tc>
@@ -14310,7 +13680,7 @@
                 <w:sz w:val="20"/>
                 <w:szCs w:val="20"/>
               </w:rPr>
-              <w:t xml:space="preserve">446 (44%)  </w:t>
+              <w:t xml:space="preserve">269 (38%)  </w:t>
             </w:r>
           </w:p>
         </w:tc>
@@ -14335,7 +13705,7 @@
                 <w:sz w:val="20"/>
                 <w:szCs w:val="20"/>
               </w:rPr>
-              <w:t xml:space="preserve">142.3 M€ (44%)  </w:t>
+              <w:t xml:space="preserve">100.7 M€ (40%)  </w:t>
             </w:r>
           </w:p>
         </w:tc>
@@ -14360,7 +13730,7 @@
                 <w:sz w:val="20"/>
                 <w:szCs w:val="20"/>
               </w:rPr>
-              <w:t xml:space="preserve">52.7 M€ (45%)  </w:t>
+              <w:t xml:space="preserve">36.9 M€ (41%)  </w:t>
             </w:r>
           </w:p>
         </w:tc>
@@ -14598,7 +13968,7 @@
                 <w:sz w:val="20"/>
                 <w:szCs w:val="20"/>
               </w:rPr>
-              <w:t xml:space="preserve">Juin 2021  </w:t>
+              <w:t xml:space="preserve">Mai 2021  </w:t>
             </w:r>
           </w:p>
         </w:tc>
@@ -14622,7 +13992,7 @@
                 <w:sz w:val="20"/>
                 <w:szCs w:val="20"/>
               </w:rPr>
-              <w:t xml:space="preserve">non disponible  </w:t>
+              <w:t xml:space="preserve">2 403  </w:t>
             </w:r>
           </w:p>
         </w:tc>
@@ -14646,7 +14016,7 @@
                 <w:sz w:val="20"/>
                 <w:szCs w:val="20"/>
               </w:rPr>
-              <w:t xml:space="preserve">non disponible  </w:t>
+              <w:t xml:space="preserve">749.7 M€  </w:t>
             </w:r>
           </w:p>
         </w:tc>
@@ -14670,7 +14040,7 @@
                 <w:sz w:val="20"/>
                 <w:szCs w:val="20"/>
               </w:rPr>
-              <w:t xml:space="preserve">non disponible  </w:t>
+              <w:t xml:space="preserve">265.1 M€  </w:t>
             </w:r>
           </w:p>
         </w:tc>
@@ -14699,7 +14069,7 @@
                 <w:sz w:val="20"/>
                 <w:szCs w:val="20"/>
               </w:rPr>
-              <w:t xml:space="preserve">Mai 2021  </w:t>
+              <w:t xml:space="preserve">Avril 2021  </w:t>
             </w:r>
           </w:p>
         </w:tc>
@@ -14723,7 +14093,7 @@
                 <w:sz w:val="20"/>
                 <w:szCs w:val="20"/>
               </w:rPr>
-              <w:t xml:space="preserve">2 403  </w:t>
+              <w:t xml:space="preserve">1 007  </w:t>
             </w:r>
           </w:p>
         </w:tc>
@@ -14747,7 +14117,7 @@
                 <w:sz w:val="20"/>
                 <w:szCs w:val="20"/>
               </w:rPr>
-              <w:t xml:space="preserve">749.7 M€  </w:t>
+              <w:t xml:space="preserve">322.7 M€  </w:t>
             </w:r>
           </w:p>
         </w:tc>
@@ -14771,7 +14141,7 @@
                 <w:sz w:val="20"/>
                 <w:szCs w:val="20"/>
               </w:rPr>
-              <w:t xml:space="preserve">265.1 M€  </w:t>
+              <w:t xml:space="preserve">116.7 M€  </w:t>
             </w:r>
           </w:p>
         </w:tc>
@@ -14800,7 +14170,7 @@
                 <w:sz w:val="20"/>
                 <w:szCs w:val="20"/>
               </w:rPr>
-              <w:t xml:space="preserve">Avril 2021  </w:t>
+              <w:t xml:space="preserve">Mars 2021  </w:t>
             </w:r>
           </w:p>
         </w:tc>
@@ -14824,7 +14194,7 @@
                 <w:sz w:val="20"/>
                 <w:szCs w:val="20"/>
               </w:rPr>
-              <w:t xml:space="preserve">1 007  </w:t>
+              <w:t xml:space="preserve">705  </w:t>
             </w:r>
           </w:p>
         </w:tc>
@@ -14848,7 +14218,7 @@
                 <w:sz w:val="20"/>
                 <w:szCs w:val="20"/>
               </w:rPr>
-              <w:t xml:space="preserve">322.7 M€  </w:t>
+              <w:t xml:space="preserve">251.0 M€  </w:t>
             </w:r>
           </w:p>
         </w:tc>
@@ -14872,7 +14242,7 @@
                 <w:sz w:val="20"/>
                 <w:szCs w:val="20"/>
               </w:rPr>
-              <w:t xml:space="preserve">116.7 M€  </w:t>
+              <w:t xml:space="preserve">90.3 M€  </w:t>
             </w:r>
           </w:p>
         </w:tc>
@@ -15152,7 +14522,7 @@
                 <w:sz w:val="20"/>
                 <w:szCs w:val="20"/>
               </w:rPr>
-              <w:t xml:space="preserve">Juin 2021  </w:t>
+              <w:t xml:space="preserve">Mai 2021  </w:t>
             </w:r>
           </w:p>
         </w:tc>
@@ -15176,7 +14546,7 @@
                 <w:sz w:val="20"/>
                 <w:szCs w:val="20"/>
               </w:rPr>
-              <w:t xml:space="preserve">non disponible  </w:t>
+              <w:t xml:space="preserve">30 (5%)  </w:t>
             </w:r>
           </w:p>
         </w:tc>
@@ -15200,7 +14570,7 @@
                 <w:sz w:val="20"/>
                 <w:szCs w:val="20"/>
               </w:rPr>
-              <w:t xml:space="preserve">non disponible  </w:t>
+              <w:t xml:space="preserve">30 (5%)  </w:t>
             </w:r>
           </w:p>
         </w:tc>
@@ -15229,7 +14599,7 @@
                 <w:sz w:val="20"/>
                 <w:szCs w:val="20"/>
               </w:rPr>
-              <w:t xml:space="preserve">Mai 2021  </w:t>
+              <w:t xml:space="preserve">Avril 2021  </w:t>
             </w:r>
           </w:p>
         </w:tc>
@@ -15253,7 +14623,7 @@
                 <w:sz w:val="20"/>
                 <w:szCs w:val="20"/>
               </w:rPr>
-              <w:t xml:space="preserve">30 (5%)  </w:t>
+              <w:t xml:space="preserve">24 (6%)  </w:t>
             </w:r>
           </w:p>
         </w:tc>
@@ -15277,7 +14647,7 @@
                 <w:sz w:val="20"/>
                 <w:szCs w:val="20"/>
               </w:rPr>
-              <w:t xml:space="preserve">30 (5%)  </w:t>
+              <w:t xml:space="preserve">24 (6%)  </w:t>
             </w:r>
           </w:p>
         </w:tc>
@@ -15306,7 +14676,7 @@
                 <w:sz w:val="20"/>
                 <w:szCs w:val="20"/>
               </w:rPr>
-              <w:t xml:space="preserve">Avril 2021  </w:t>
+              <w:t xml:space="preserve">Mars 2021  </w:t>
             </w:r>
           </w:p>
         </w:tc>
@@ -15330,7 +14700,7 @@
                 <w:sz w:val="20"/>
                 <w:szCs w:val="20"/>
               </w:rPr>
-              <w:t xml:space="preserve">24 (6%)  </w:t>
+              <w:t xml:space="preserve">14 (5%)  </w:t>
             </w:r>
           </w:p>
         </w:tc>
@@ -15354,7 +14724,7 @@
                 <w:sz w:val="20"/>
                 <w:szCs w:val="20"/>
               </w:rPr>
-              <w:t xml:space="preserve">24 (6%)  </w:t>
+              <w:t xml:space="preserve">14 (5%)  </w:t>
             </w:r>
           </w:p>
         </w:tc>
@@ -15574,7 +14944,7 @@
                 <w:sz w:val="20"/>
                 <w:szCs w:val="20"/>
               </w:rPr>
-              <w:t xml:space="preserve">Juin 2021  </w:t>
+              <w:t xml:space="preserve">Mai 2021  </w:t>
             </w:r>
           </w:p>
         </w:tc>
@@ -15599,7 +14969,7 @@
                 <w:sz w:val="20"/>
                 <w:szCs w:val="20"/>
               </w:rPr>
-              <w:t xml:space="preserve">non disponible  </w:t>
+              <w:t xml:space="preserve">555 (17%)  </w:t>
             </w:r>
           </w:p>
         </w:tc>
@@ -15624,7 +14994,7 @@
                 <w:sz w:val="20"/>
                 <w:szCs w:val="20"/>
               </w:rPr>
-              <w:t xml:space="preserve">non disponible  </w:t>
+              <w:t xml:space="preserve">555 (17%)  </w:t>
             </w:r>
           </w:p>
         </w:tc>
@@ -15654,7 +15024,7 @@
                 <w:sz w:val="20"/>
                 <w:szCs w:val="20"/>
               </w:rPr>
-              <w:t xml:space="preserve">Mai 2021  </w:t>
+              <w:t xml:space="preserve">Avril 2021  </w:t>
             </w:r>
           </w:p>
         </w:tc>
@@ -15679,7 +15049,7 @@
                 <w:sz w:val="20"/>
                 <w:szCs w:val="20"/>
               </w:rPr>
-              <w:t xml:space="preserve">555 (17%)  </w:t>
+              <w:t xml:space="preserve">427 (15%)  </w:t>
             </w:r>
           </w:p>
         </w:tc>
@@ -15704,7 +15074,7 @@
                 <w:sz w:val="20"/>
                 <w:szCs w:val="20"/>
               </w:rPr>
-              <w:t xml:space="preserve">555 (17%)  </w:t>
+              <w:t xml:space="preserve">427 (15%)  </w:t>
             </w:r>
           </w:p>
         </w:tc>
@@ -15734,7 +15104,7 @@
                 <w:sz w:val="20"/>
                 <w:szCs w:val="20"/>
               </w:rPr>
-              <w:t xml:space="preserve">Avril 2021  </w:t>
+              <w:t xml:space="preserve">Mars 2021  </w:t>
             </w:r>
           </w:p>
         </w:tc>
@@ -15759,7 +15129,7 @@
                 <w:sz w:val="20"/>
                 <w:szCs w:val="20"/>
               </w:rPr>
-              <w:t xml:space="preserve">427 (15%)  </w:t>
+              <w:t xml:space="preserve">309 (14%)  </w:t>
             </w:r>
           </w:p>
         </w:tc>
@@ -15784,7 +15154,7 @@
                 <w:sz w:val="20"/>
                 <w:szCs w:val="20"/>
               </w:rPr>
-              <w:t xml:space="preserve">427 (15%)  </w:t>
+              <w:t xml:space="preserve">309 (14%)  </w:t>
             </w:r>
           </w:p>
         </w:tc>
@@ -15990,7 +15360,7 @@
                 <w:sz w:val="20"/>
                 <w:szCs w:val="20"/>
               </w:rPr>
-              <w:t xml:space="preserve">Juin 2021  </w:t>
+              <w:t xml:space="preserve">Mai 2021  </w:t>
             </w:r>
           </w:p>
         </w:tc>
@@ -16014,7 +15384,7 @@
                 <w:sz w:val="20"/>
                 <w:szCs w:val="20"/>
               </w:rPr>
-              <w:t xml:space="preserve">non disponible  </w:t>
+              <w:t xml:space="preserve">3 319  </w:t>
             </w:r>
           </w:p>
         </w:tc>
@@ -16038,7 +15408,7 @@
                 <w:sz w:val="20"/>
                 <w:szCs w:val="20"/>
               </w:rPr>
-              <w:t xml:space="preserve">non disponible  </w:t>
+              <w:t xml:space="preserve">3 329  </w:t>
             </w:r>
           </w:p>
         </w:tc>
@@ -16067,7 +15437,7 @@
                 <w:sz w:val="20"/>
                 <w:szCs w:val="20"/>
               </w:rPr>
-              <w:t xml:space="preserve">Mai 2021  </w:t>
+              <w:t xml:space="preserve">Avril 2021  </w:t>
             </w:r>
           </w:p>
         </w:tc>
@@ -16091,7 +15461,7 @@
                 <w:sz w:val="20"/>
                 <w:szCs w:val="20"/>
               </w:rPr>
-              <w:t xml:space="preserve">3 319  </w:t>
+              <w:t xml:space="preserve">2 767  </w:t>
             </w:r>
           </w:p>
         </w:tc>
@@ -16115,7 +15485,7 @@
                 <w:sz w:val="20"/>
                 <w:szCs w:val="20"/>
               </w:rPr>
-              <w:t xml:space="preserve">3 329  </w:t>
+              <w:t xml:space="preserve">2 776  </w:t>
             </w:r>
           </w:p>
         </w:tc>
@@ -16144,7 +15514,7 @@
                 <w:sz w:val="20"/>
                 <w:szCs w:val="20"/>
               </w:rPr>
-              <w:t xml:space="preserve">Avril 2021  </w:t>
+              <w:t xml:space="preserve">Mars 2021  </w:t>
             </w:r>
           </w:p>
         </w:tc>
@@ -16168,7 +15538,7 @@
                 <w:sz w:val="20"/>
                 <w:szCs w:val="20"/>
               </w:rPr>
-              <w:t xml:space="preserve">2 767  </w:t>
+              <w:t xml:space="preserve">2 243  </w:t>
             </w:r>
           </w:p>
         </w:tc>
@@ -16192,7 +15562,7 @@
                 <w:sz w:val="20"/>
                 <w:szCs w:val="20"/>
               </w:rPr>
-              <w:t xml:space="preserve">2 776  </w:t>
+              <w:t xml:space="preserve">2 252  </w:t>
             </w:r>
           </w:p>
         </w:tc>
@@ -16544,7 +15914,7 @@
                 <w:sz w:val="20"/>
                 <w:szCs w:val="20"/>
               </w:rPr>
-              <w:t xml:space="preserve">Juin 2021  </w:t>
+              <w:t xml:space="preserve">Mars 2021  </w:t>
             </w:r>
           </w:p>
         </w:tc>
@@ -16862,7 +16232,7 @@
                 <w:sz w:val="20"/>
                 <w:szCs w:val="20"/>
               </w:rPr>
-              <w:t xml:space="preserve">Juin 2021  </w:t>
+              <w:t xml:space="preserve">Mars 2021  </w:t>
             </w:r>
           </w:p>
         </w:tc>
@@ -17171,7 +16541,7 @@
                 <w:sz w:val="20"/>
                 <w:szCs w:val="20"/>
               </w:rPr>
-              <w:t xml:space="preserve">Juin 2021  </w:t>
+              <w:t xml:space="preserve">Mars 2021  </w:t>
             </w:r>
           </w:p>
         </w:tc>
@@ -17700,7 +17070,7 @@
                 <w:sz w:val="20"/>
                 <w:szCs w:val="20"/>
               </w:rPr>
-              <w:t xml:space="preserve">Juin 2021  </w:t>
+              <w:t xml:space="preserve">Mai 2021  </w:t>
             </w:r>
           </w:p>
         </w:tc>
@@ -17724,7 +17094,7 @@
                 <w:sz w:val="20"/>
                 <w:szCs w:val="20"/>
               </w:rPr>
-              <w:t xml:space="preserve">non disponible  </w:t>
+              <w:t xml:space="preserve">111 (6%)  </w:t>
             </w:r>
           </w:p>
         </w:tc>
@@ -17753,7 +17123,7 @@
                 <w:sz w:val="20"/>
                 <w:szCs w:val="20"/>
               </w:rPr>
-              <w:t xml:space="preserve">Mai 2021  </w:t>
+              <w:t xml:space="preserve">Avril 2021  </w:t>
             </w:r>
           </w:p>
         </w:tc>
@@ -17777,7 +17147,7 @@
                 <w:sz w:val="20"/>
                 <w:szCs w:val="20"/>
               </w:rPr>
-              <w:t xml:space="preserve">111 (6%)  </w:t>
+              <w:t xml:space="preserve">77 (5%)  </w:t>
             </w:r>
           </w:p>
         </w:tc>
@@ -17806,7 +17176,7 @@
                 <w:sz w:val="20"/>
                 <w:szCs w:val="20"/>
               </w:rPr>
-              <w:t xml:space="preserve">Avril 2021  </w:t>
+              <w:t xml:space="preserve">Mars 2021  </w:t>
             </w:r>
           </w:p>
         </w:tc>
@@ -17830,7 +17200,7 @@
                 <w:sz w:val="20"/>
                 <w:szCs w:val="20"/>
               </w:rPr>
-              <w:t xml:space="preserve">77 (5%)  </w:t>
+              <w:t xml:space="preserve">56 (6%)  </w:t>
             </w:r>
           </w:p>
         </w:tc>
@@ -18018,7 +17388,7 @@
                 <w:sz w:val="20"/>
                 <w:szCs w:val="20"/>
               </w:rPr>
-              <w:t xml:space="preserve">Juin 2021  </w:t>
+              <w:t xml:space="preserve">Mai 2021  </w:t>
             </w:r>
           </w:p>
         </w:tc>
@@ -18043,7 +17413,7 @@
                 <w:sz w:val="20"/>
                 <w:szCs w:val="20"/>
               </w:rPr>
-              <w:t xml:space="preserve">non disponible  </w:t>
+              <w:t xml:space="preserve">1 991 (10%)  </w:t>
             </w:r>
           </w:p>
         </w:tc>
@@ -18073,7 +17443,7 @@
                 <w:sz w:val="20"/>
                 <w:szCs w:val="20"/>
               </w:rPr>
-              <w:t xml:space="preserve">Mai 2021  </w:t>
+              <w:t xml:space="preserve">Avril 2021  </w:t>
             </w:r>
           </w:p>
         </w:tc>
@@ -18098,7 +17468,7 @@
                 <w:sz w:val="20"/>
                 <w:szCs w:val="20"/>
               </w:rPr>
-              <w:t xml:space="preserve">1 991 (10%)  </w:t>
+              <w:t xml:space="preserve">1 404 (10%)  </w:t>
             </w:r>
           </w:p>
         </w:tc>
@@ -18128,7 +17498,7 @@
                 <w:sz w:val="20"/>
                 <w:szCs w:val="20"/>
               </w:rPr>
-              <w:t xml:space="preserve">Avril 2021  </w:t>
+              <w:t xml:space="preserve">Mars 2021  </w:t>
             </w:r>
           </w:p>
         </w:tc>
@@ -18153,7 +17523,7 @@
                 <w:sz w:val="20"/>
                 <w:szCs w:val="20"/>
               </w:rPr>
-              <w:t xml:space="preserve">1 404 (10%)  </w:t>
+              <w:t xml:space="preserve">914 (9%)  </w:t>
             </w:r>
           </w:p>
         </w:tc>
@@ -18327,7 +17697,7 @@
                 <w:sz w:val="20"/>
                 <w:szCs w:val="20"/>
               </w:rPr>
-              <w:t xml:space="preserve">Juin 2021  </w:t>
+              <w:t xml:space="preserve">Mai 2021  </w:t>
             </w:r>
           </w:p>
         </w:tc>
@@ -18351,7 +17721,7 @@
                 <w:sz w:val="20"/>
                 <w:szCs w:val="20"/>
               </w:rPr>
-              <w:t xml:space="preserve">non disponible  </w:t>
+              <w:t xml:space="preserve">19 500  </w:t>
             </w:r>
           </w:p>
         </w:tc>
@@ -18380,7 +17750,7 @@
                 <w:sz w:val="20"/>
                 <w:szCs w:val="20"/>
               </w:rPr>
-              <w:t xml:space="preserve">Mai 2021  </w:t>
+              <w:t xml:space="preserve">Avril 2021  </w:t>
             </w:r>
           </w:p>
         </w:tc>
@@ -18404,7 +17774,7 @@
                 <w:sz w:val="20"/>
                 <w:szCs w:val="20"/>
               </w:rPr>
-              <w:t xml:space="preserve">19 500  </w:t>
+              <w:t xml:space="preserve">14 442  </w:t>
             </w:r>
           </w:p>
         </w:tc>
@@ -18433,7 +17803,7 @@
                 <w:sz w:val="20"/>
                 <w:szCs w:val="20"/>
               </w:rPr>
-              <w:t xml:space="preserve">Avril 2021  </w:t>
+              <w:t xml:space="preserve">Mars 2021  </w:t>
             </w:r>
           </w:p>
         </w:tc>
@@ -18457,7 +17827,7 @@
                 <w:sz w:val="20"/>
                 <w:szCs w:val="20"/>
               </w:rPr>
-              <w:t xml:space="preserve">14 442  </w:t>
+              <w:t xml:space="preserve">10 146  </w:t>
             </w:r>
           </w:p>
         </w:tc>
@@ -18701,7 +18071,7 @@
                 <w:sz w:val="20"/>
                 <w:szCs w:val="20"/>
               </w:rPr>
-              <w:t xml:space="preserve">Juin 2021  </w:t>
+              <w:t xml:space="preserve">Mai 2021  </w:t>
             </w:r>
           </w:p>
         </w:tc>
@@ -18725,7 +18095,7 @@
                 <w:sz w:val="20"/>
                 <w:szCs w:val="20"/>
               </w:rPr>
-              <w:t xml:space="preserve">non disponible  </w:t>
+              <w:t xml:space="preserve">260 (4%)  </w:t>
             </w:r>
           </w:p>
         </w:tc>
@@ -18754,7 +18124,7 @@
                 <w:sz w:val="20"/>
                 <w:szCs w:val="20"/>
               </w:rPr>
-              <w:t xml:space="preserve">Mai 2021  </w:t>
+              <w:t xml:space="preserve">Avril 2021  </w:t>
             </w:r>
           </w:p>
         </w:tc>
@@ -18778,7 +18148,7 @@
                 <w:sz w:val="20"/>
                 <w:szCs w:val="20"/>
               </w:rPr>
-              <w:t xml:space="preserve">260 (4%)  </w:t>
+              <w:t xml:space="preserve">223 (4%)  </w:t>
             </w:r>
           </w:p>
         </w:tc>
@@ -18807,7 +18177,7 @@
                 <w:sz w:val="20"/>
                 <w:szCs w:val="20"/>
               </w:rPr>
-              <w:t xml:space="preserve">Avril 2021  </w:t>
+              <w:t xml:space="preserve">Mars 2021  </w:t>
             </w:r>
           </w:p>
         </w:tc>
@@ -18831,7 +18201,7 @@
                 <w:sz w:val="20"/>
                 <w:szCs w:val="20"/>
               </w:rPr>
-              <w:t xml:space="preserve">223 (4%)  </w:t>
+              <w:t xml:space="preserve">197 (4%)  </w:t>
             </w:r>
           </w:p>
         </w:tc>
@@ -19019,7 +18389,7 @@
                 <w:sz w:val="20"/>
                 <w:szCs w:val="20"/>
               </w:rPr>
-              <w:t xml:space="preserve">Juin 2021  </w:t>
+              <w:t xml:space="preserve">Mai 2021  </w:t>
             </w:r>
           </w:p>
         </w:tc>
@@ -19044,7 +18414,7 @@
                 <w:sz w:val="20"/>
                 <w:szCs w:val="20"/>
               </w:rPr>
-              <w:t xml:space="preserve">non disponible  </w:t>
+              <w:t xml:space="preserve">6 085 (13%)  </w:t>
             </w:r>
           </w:p>
         </w:tc>
@@ -19074,7 +18444,7 @@
                 <w:sz w:val="20"/>
                 <w:szCs w:val="20"/>
               </w:rPr>
-              <w:t xml:space="preserve">Mai 2021  </w:t>
+              <w:t xml:space="preserve">Avril 2021  </w:t>
             </w:r>
           </w:p>
         </w:tc>
@@ -19099,7 +18469,7 @@
                 <w:sz w:val="20"/>
                 <w:szCs w:val="20"/>
               </w:rPr>
-              <w:t xml:space="preserve">6 085 (13%)  </w:t>
+              <w:t xml:space="preserve">5 553 (13%)  </w:t>
             </w:r>
           </w:p>
         </w:tc>
@@ -19129,7 +18499,7 @@
                 <w:sz w:val="20"/>
                 <w:szCs w:val="20"/>
               </w:rPr>
-              <w:t xml:space="preserve">Avril 2021  </w:t>
+              <w:t xml:space="preserve">Mars 2021  </w:t>
             </w:r>
           </w:p>
         </w:tc>
@@ -19154,7 +18524,7 @@
                 <w:sz w:val="20"/>
                 <w:szCs w:val="20"/>
               </w:rPr>
-              <w:t xml:space="preserve">5 553 (13%)  </w:t>
+              <w:t xml:space="preserve">4 703 (12%)  </w:t>
             </w:r>
           </w:p>
         </w:tc>
@@ -19328,7 +18698,7 @@
                 <w:sz w:val="20"/>
                 <w:szCs w:val="20"/>
               </w:rPr>
-              <w:t xml:space="preserve">Juin 2021  </w:t>
+              <w:t xml:space="preserve">Mai 2021  </w:t>
             </w:r>
           </w:p>
         </w:tc>
@@ -19352,7 +18722,7 @@
                 <w:sz w:val="20"/>
                 <w:szCs w:val="20"/>
               </w:rPr>
-              <w:t xml:space="preserve">non disponible  </w:t>
+              <w:t xml:space="preserve">47 767  </w:t>
             </w:r>
           </w:p>
         </w:tc>
@@ -19381,7 +18751,7 @@
                 <w:sz w:val="20"/>
                 <w:szCs w:val="20"/>
               </w:rPr>
-              <w:t xml:space="preserve">Mai 2021  </w:t>
+              <w:t xml:space="preserve">Avril 2021  </w:t>
             </w:r>
           </w:p>
         </w:tc>
@@ -19405,7 +18775,7 @@
                 <w:sz w:val="20"/>
                 <w:szCs w:val="20"/>
               </w:rPr>
-              <w:t xml:space="preserve">47 767  </w:t>
+              <w:t xml:space="preserve">42 619  </w:t>
             </w:r>
           </w:p>
         </w:tc>
@@ -19434,7 +18804,7 @@
                 <w:sz w:val="20"/>
                 <w:szCs w:val="20"/>
               </w:rPr>
-              <w:t xml:space="preserve">Avril 2021  </w:t>
+              <w:t xml:space="preserve">Mars 2021  </w:t>
             </w:r>
           </w:p>
         </w:tc>
@@ -19458,7 +18828,7 @@
                 <w:sz w:val="20"/>
                 <w:szCs w:val="20"/>
               </w:rPr>
-              <w:t xml:space="preserve">42 619  </w:t>
+              <w:t xml:space="preserve">38 193  </w:t>
             </w:r>
           </w:p>
         </w:tc>
@@ -19702,7 +19072,7 @@
                 <w:sz w:val="20"/>
                 <w:szCs w:val="20"/>
               </w:rPr>
-              <w:t xml:space="preserve">Juin 2021  </w:t>
+              <w:t xml:space="preserve">Mai 2021  </w:t>
             </w:r>
           </w:p>
         </w:tc>
@@ -19726,7 +19096,7 @@
                 <w:sz w:val="20"/>
                 <w:szCs w:val="20"/>
               </w:rPr>
-              <w:t xml:space="preserve">non disponible  </w:t>
+              <w:t xml:space="preserve">439 (5%)  </w:t>
             </w:r>
           </w:p>
         </w:tc>
@@ -19755,7 +19125,7 @@
                 <w:sz w:val="20"/>
                 <w:szCs w:val="20"/>
               </w:rPr>
-              <w:t xml:space="preserve">Mai 2021  </w:t>
+              <w:t xml:space="preserve">Avril 2021  </w:t>
             </w:r>
           </w:p>
         </w:tc>
@@ -19779,7 +19149,7 @@
                 <w:sz w:val="20"/>
                 <w:szCs w:val="20"/>
               </w:rPr>
-              <w:t xml:space="preserve">439 (5%)  </w:t>
+              <w:t xml:space="preserve">349 (5%)  </w:t>
             </w:r>
           </w:p>
         </w:tc>
@@ -19808,7 +19178,7 @@
                 <w:sz w:val="20"/>
                 <w:szCs w:val="20"/>
               </w:rPr>
-              <w:t xml:space="preserve">Avril 2021  </w:t>
+              <w:t xml:space="preserve">Mars 2021  </w:t>
             </w:r>
           </w:p>
         </w:tc>
@@ -19832,7 +19202,7 @@
                 <w:sz w:val="20"/>
                 <w:szCs w:val="20"/>
               </w:rPr>
-              <w:t xml:space="preserve">349 (5%)  </w:t>
+              <w:t xml:space="preserve">267 (5%)  </w:t>
             </w:r>
           </w:p>
         </w:tc>
@@ -20020,7 +19390,7 @@
                 <w:sz w:val="20"/>
                 <w:szCs w:val="20"/>
               </w:rPr>
-              <w:t xml:space="preserve">Juin 2021  </w:t>
+              <w:t xml:space="preserve">Mai 2021  </w:t>
             </w:r>
           </w:p>
         </w:tc>
@@ -20045,7 +19415,7 @@
                 <w:sz w:val="20"/>
                 <w:szCs w:val="20"/>
               </w:rPr>
-              <w:t xml:space="preserve">non disponible  </w:t>
+              <w:t xml:space="preserve">8 115 (10%)  </w:t>
             </w:r>
           </w:p>
         </w:tc>
@@ -20075,7 +19445,7 @@
                 <w:sz w:val="20"/>
                 <w:szCs w:val="20"/>
               </w:rPr>
-              <w:t xml:space="preserve">Mai 2021  </w:t>
+              <w:t xml:space="preserve">Avril 2021  </w:t>
             </w:r>
           </w:p>
         </w:tc>
@@ -20100,7 +19470,7 @@
                 <w:sz w:val="20"/>
                 <w:szCs w:val="20"/>
               </w:rPr>
-              <w:t xml:space="preserve">8 115 (10%)  </w:t>
+              <w:t xml:space="preserve">6 629 (10%)  </w:t>
             </w:r>
           </w:p>
         </w:tc>
@@ -20130,7 +19500,7 @@
                 <w:sz w:val="20"/>
                 <w:szCs w:val="20"/>
               </w:rPr>
-              <w:t xml:space="preserve">Avril 2021  </w:t>
+              <w:t xml:space="preserve">Mars 2021  </w:t>
             </w:r>
           </w:p>
         </w:tc>
@@ -20155,7 +19525,7 @@
                 <w:sz w:val="20"/>
                 <w:szCs w:val="20"/>
               </w:rPr>
-              <w:t xml:space="preserve">6 629 (10%)  </w:t>
+              <w:t xml:space="preserve">5 258 (9%)  </w:t>
             </w:r>
           </w:p>
         </w:tc>
@@ -20329,7 +19699,7 @@
                 <w:sz w:val="20"/>
                 <w:szCs w:val="20"/>
               </w:rPr>
-              <w:t xml:space="preserve">Juin 2021  </w:t>
+              <w:t xml:space="preserve">Mai 2021  </w:t>
             </w:r>
           </w:p>
         </w:tc>
@@ -20353,7 +19723,7 @@
                 <w:sz w:val="20"/>
                 <w:szCs w:val="20"/>
               </w:rPr>
-              <w:t xml:space="preserve">non disponible  </w:t>
+              <w:t xml:space="preserve">84 019  </w:t>
             </w:r>
           </w:p>
         </w:tc>
@@ -20382,7 +19752,7 @@
                 <w:sz w:val="20"/>
                 <w:szCs w:val="20"/>
               </w:rPr>
-              <w:t xml:space="preserve">Mai 2021  </w:t>
+              <w:t xml:space="preserve">Avril 2021  </w:t>
             </w:r>
           </w:p>
         </w:tc>
@@ -20406,7 +19776,7 @@
                 <w:sz w:val="20"/>
                 <w:szCs w:val="20"/>
               </w:rPr>
-              <w:t xml:space="preserve">84 019  </w:t>
+              <w:t xml:space="preserve">68 312  </w:t>
             </w:r>
           </w:p>
         </w:tc>
@@ -20435,7 +19805,7 @@
                 <w:sz w:val="20"/>
                 <w:szCs w:val="20"/>
               </w:rPr>
-              <w:t xml:space="preserve">Avril 2021  </w:t>
+              <w:t xml:space="preserve">Mars 2021  </w:t>
             </w:r>
           </w:p>
         </w:tc>
@@ -20459,7 +19829,7 @@
                 <w:sz w:val="20"/>
                 <w:szCs w:val="20"/>
               </w:rPr>
-              <w:t xml:space="preserve">68 312  </w:t>
+              <w:t xml:space="preserve">55 933  </w:t>
             </w:r>
           </w:p>
         </w:tc>
@@ -20703,7 +20073,7 @@
                 <w:sz w:val="20"/>
                 <w:szCs w:val="20"/>
               </w:rPr>
-              <w:t xml:space="preserve">Juin 2021  </w:t>
+              <w:t xml:space="preserve">Mai 2021  </w:t>
             </w:r>
           </w:p>
         </w:tc>
@@ -20727,7 +20097,7 @@
                 <w:sz w:val="20"/>
                 <w:szCs w:val="20"/>
               </w:rPr>
-              <w:t xml:space="preserve">non disponible  </w:t>
+              <w:t xml:space="preserve">91 (7%)  </w:t>
             </w:r>
           </w:p>
         </w:tc>
@@ -20756,7 +20126,7 @@
                 <w:sz w:val="20"/>
                 <w:szCs w:val="20"/>
               </w:rPr>
-              <w:t xml:space="preserve">Mai 2021  </w:t>
+              <w:t xml:space="preserve">Avril 2021  </w:t>
             </w:r>
           </w:p>
         </w:tc>
@@ -20780,7 +20150,7 @@
                 <w:sz w:val="20"/>
                 <w:szCs w:val="20"/>
               </w:rPr>
-              <w:t xml:space="preserve">91 (7%)  </w:t>
+              <w:t xml:space="preserve">80 (7%)  </w:t>
             </w:r>
           </w:p>
         </w:tc>
@@ -20809,7 +20179,7 @@
                 <w:sz w:val="20"/>
                 <w:szCs w:val="20"/>
               </w:rPr>
-              <w:t xml:space="preserve">Avril 2021  </w:t>
+              <w:t xml:space="preserve">Mars 2021  </w:t>
             </w:r>
           </w:p>
         </w:tc>
@@ -20833,7 +20203,7 @@
                 <w:sz w:val="20"/>
                 <w:szCs w:val="20"/>
               </w:rPr>
-              <w:t xml:space="preserve">80 (7%)  </w:t>
+              <w:t xml:space="preserve">68 (8%)  </w:t>
             </w:r>
           </w:p>
         </w:tc>
@@ -21021,7 +20391,7 @@
                 <w:sz w:val="20"/>
                 <w:szCs w:val="20"/>
               </w:rPr>
-              <w:t xml:space="preserve">Juin 2021  </w:t>
+              <w:t xml:space="preserve">Mai 2021  </w:t>
             </w:r>
           </w:p>
         </w:tc>
@@ -21046,7 +20416,7 @@
                 <w:sz w:val="20"/>
                 <w:szCs w:val="20"/>
               </w:rPr>
-              <w:t xml:space="preserve">non disponible  </w:t>
+              <w:t xml:space="preserve">1 300 (8%)  </w:t>
             </w:r>
           </w:p>
         </w:tc>
@@ -21076,7 +20446,7 @@
                 <w:sz w:val="20"/>
                 <w:szCs w:val="20"/>
               </w:rPr>
-              <w:t xml:space="preserve">Mai 2021  </w:t>
+              <w:t xml:space="preserve">Avril 2021  </w:t>
             </w:r>
           </w:p>
         </w:tc>
@@ -21101,7 +20471,7 @@
                 <w:sz w:val="20"/>
                 <w:szCs w:val="20"/>
               </w:rPr>
-              <w:t xml:space="preserve">1 300 (8%)  </w:t>
+              <w:t xml:space="preserve">1 111 (8%)  </w:t>
             </w:r>
           </w:p>
         </w:tc>
@@ -21131,7 +20501,7 @@
                 <w:sz w:val="20"/>
                 <w:szCs w:val="20"/>
               </w:rPr>
-              <w:t xml:space="preserve">Avril 2021  </w:t>
+              <w:t xml:space="preserve">Mars 2021  </w:t>
             </w:r>
           </w:p>
         </w:tc>
@@ -21156,7 +20526,7 @@
                 <w:sz w:val="20"/>
                 <w:szCs w:val="20"/>
               </w:rPr>
-              <w:t xml:space="preserve">1 111 (8%)  </w:t>
+              <w:t xml:space="preserve">889 (8%)  </w:t>
             </w:r>
           </w:p>
         </w:tc>
@@ -21330,7 +20700,7 @@
                 <w:sz w:val="20"/>
                 <w:szCs w:val="20"/>
               </w:rPr>
-              <w:t xml:space="preserve">Juin 2021  </w:t>
+              <w:t xml:space="preserve">Mai 2021  </w:t>
             </w:r>
           </w:p>
         </w:tc>
@@ -21354,7 +20724,7 @@
                 <w:sz w:val="20"/>
                 <w:szCs w:val="20"/>
               </w:rPr>
-              <w:t xml:space="preserve">non disponible  </w:t>
+              <w:t xml:space="preserve">15 460  </w:t>
             </w:r>
           </w:p>
         </w:tc>
@@ -21383,7 +20753,7 @@
                 <w:sz w:val="20"/>
                 <w:szCs w:val="20"/>
               </w:rPr>
-              <w:t xml:space="preserve">Mai 2021  </w:t>
+              <w:t xml:space="preserve">Avril 2021  </w:t>
             </w:r>
           </w:p>
         </w:tc>
@@ -21407,7 +20777,7 @@
                 <w:sz w:val="20"/>
                 <w:szCs w:val="20"/>
               </w:rPr>
-              <w:t xml:space="preserve">15 460  </w:t>
+              <w:t xml:space="preserve">13 437  </w:t>
             </w:r>
           </w:p>
         </w:tc>
@@ -21436,7 +20806,7 @@
                 <w:sz w:val="20"/>
                 <w:szCs w:val="20"/>
               </w:rPr>
-              <w:t xml:space="preserve">Avril 2021  </w:t>
+              <w:t xml:space="preserve">Mars 2021  </w:t>
             </w:r>
           </w:p>
         </w:tc>
@@ -21460,7 +20830,7 @@
                 <w:sz w:val="20"/>
                 <w:szCs w:val="20"/>
               </w:rPr>
-              <w:t xml:space="preserve">13 437  </w:t>
+              <w:t xml:space="preserve">11 369  </w:t>
             </w:r>
           </w:p>
         </w:tc>
@@ -21704,7 +21074,7 @@
                 <w:sz w:val="20"/>
                 <w:szCs w:val="20"/>
               </w:rPr>
-              <w:t xml:space="preserve">Juin 2021  </w:t>
+              <w:t xml:space="preserve">Mai 2021  </w:t>
             </w:r>
           </w:p>
         </w:tc>
@@ -21728,7 +21098,7 @@
                 <w:sz w:val="20"/>
                 <w:szCs w:val="20"/>
               </w:rPr>
-              <w:t xml:space="preserve">non disponible  </w:t>
+              <w:t xml:space="preserve">3 434 (6%)  </w:t>
             </w:r>
           </w:p>
         </w:tc>
@@ -21757,7 +21127,7 @@
                 <w:sz w:val="20"/>
                 <w:szCs w:val="20"/>
               </w:rPr>
-              <w:t xml:space="preserve">Mai 2021  </w:t>
+              <w:t xml:space="preserve">Avril 2021  </w:t>
             </w:r>
           </w:p>
         </w:tc>
@@ -21781,7 +21151,7 @@
                 <w:sz w:val="20"/>
                 <w:szCs w:val="20"/>
               </w:rPr>
-              <w:t xml:space="preserve">3 434 (6%)  </w:t>
+              <w:t xml:space="preserve">2 960 (6%)  </w:t>
             </w:r>
           </w:p>
         </w:tc>
@@ -21810,7 +21180,7 @@
                 <w:sz w:val="20"/>
                 <w:szCs w:val="20"/>
               </w:rPr>
-              <w:t xml:space="preserve">Avril 2021  </w:t>
+              <w:t xml:space="preserve">Mars 2021  </w:t>
             </w:r>
           </w:p>
         </w:tc>
@@ -21834,7 +21204,7 @@
                 <w:sz w:val="20"/>
                 <w:szCs w:val="20"/>
               </w:rPr>
-              <w:t xml:space="preserve">2 960 (6%)  </w:t>
+              <w:t xml:space="preserve">2 181 (6%)  </w:t>
             </w:r>
           </w:p>
         </w:tc>
@@ -22022,7 +21392,7 @@
                 <w:sz w:val="20"/>
                 <w:szCs w:val="20"/>
               </w:rPr>
-              <w:t xml:space="preserve">Juin 2021  </w:t>
+              <w:t xml:space="preserve">Mai 2021  </w:t>
             </w:r>
           </w:p>
         </w:tc>
@@ -22047,7 +21417,7 @@
                 <w:sz w:val="20"/>
                 <w:szCs w:val="20"/>
               </w:rPr>
-              <w:t xml:space="preserve">non disponible  </w:t>
+              <w:t xml:space="preserve">57 349 (15%)  </w:t>
             </w:r>
           </w:p>
         </w:tc>
@@ -22077,7 +21447,7 @@
                 <w:sz w:val="20"/>
                 <w:szCs w:val="20"/>
               </w:rPr>
-              <w:t xml:space="preserve">Mai 2021  </w:t>
+              <w:t xml:space="preserve">Avril 2021  </w:t>
             </w:r>
           </w:p>
         </w:tc>
@@ -22102,7 +21472,7 @@
                 <w:sz w:val="20"/>
                 <w:szCs w:val="20"/>
               </w:rPr>
-              <w:t xml:space="preserve">57 349 (15%)  </w:t>
+              <w:t xml:space="preserve">49 341 (15%)  </w:t>
             </w:r>
           </w:p>
         </w:tc>
@@ -22132,7 +21502,7 @@
                 <w:sz w:val="20"/>
                 <w:szCs w:val="20"/>
               </w:rPr>
-              <w:t xml:space="preserve">Avril 2021  </w:t>
+              <w:t xml:space="preserve">Mars 2021  </w:t>
             </w:r>
           </w:p>
         </w:tc>
@@ -22157,7 +21527,7 @@
                 <w:sz w:val="20"/>
                 <w:szCs w:val="20"/>
               </w:rPr>
-              <w:t xml:space="preserve">49 341 (15%)  </w:t>
+              <w:t xml:space="preserve">39 113 (14%)  </w:t>
             </w:r>
           </w:p>
         </w:tc>
@@ -22331,7 +21701,7 @@
                 <w:sz w:val="20"/>
                 <w:szCs w:val="20"/>
               </w:rPr>
-              <w:t xml:space="preserve">Juin 2021  </w:t>
+              <w:t xml:space="preserve">Mai 2021  </w:t>
             </w:r>
           </w:p>
         </w:tc>
@@ -22355,7 +21725,7 @@
                 <w:sz w:val="20"/>
                 <w:szCs w:val="20"/>
               </w:rPr>
-              <w:t xml:space="preserve">non disponible  </w:t>
+              <w:t xml:space="preserve">372 083  </w:t>
             </w:r>
           </w:p>
         </w:tc>
@@ -22384,7 +21754,7 @@
                 <w:sz w:val="20"/>
                 <w:szCs w:val="20"/>
               </w:rPr>
-              <w:t xml:space="preserve">Mai 2021  </w:t>
+              <w:t xml:space="preserve">Avril 2021  </w:t>
             </w:r>
           </w:p>
         </w:tc>
@@ -22408,7 +21778,7 @@
                 <w:sz w:val="20"/>
                 <w:szCs w:val="20"/>
               </w:rPr>
-              <w:t xml:space="preserve">372 083  </w:t>
+              <w:t xml:space="preserve">320 336  </w:t>
             </w:r>
           </w:p>
         </w:tc>
@@ -22437,7 +21807,7 @@
                 <w:sz w:val="20"/>
                 <w:szCs w:val="20"/>
               </w:rPr>
-              <w:t xml:space="preserve">Avril 2021  </w:t>
+              <w:t xml:space="preserve">Mars 2021  </w:t>
             </w:r>
           </w:p>
         </w:tc>
@@ -22461,7 +21831,7 @@
                 <w:sz w:val="20"/>
                 <w:szCs w:val="20"/>
               </w:rPr>
-              <w:t xml:space="preserve">320 336  </w:t>
+              <w:t xml:space="preserve">275 602  </w:t>
             </w:r>
           </w:p>
         </w:tc>
@@ -22705,7 +22075,7 @@
                 <w:sz w:val="20"/>
                 <w:szCs w:val="20"/>
               </w:rPr>
-              <w:t xml:space="preserve">Juin 2021  </w:t>
+              <w:t xml:space="preserve">Mai 2021  </w:t>
             </w:r>
           </w:p>
         </w:tc>
@@ -22729,7 +22099,7 @@
                 <w:sz w:val="20"/>
                 <w:szCs w:val="20"/>
               </w:rPr>
-              <w:t xml:space="preserve">non disponible  </w:t>
+              <w:t xml:space="preserve">112 (7%)  </w:t>
             </w:r>
           </w:p>
         </w:tc>
@@ -22758,7 +22128,7 @@
                 <w:sz w:val="20"/>
                 <w:szCs w:val="20"/>
               </w:rPr>
-              <w:t xml:space="preserve">Mai 2021  </w:t>
+              <w:t xml:space="preserve">Avril 2021  </w:t>
             </w:r>
           </w:p>
         </w:tc>
@@ -22782,7 +22152,7 @@
                 <w:sz w:val="20"/>
                 <w:szCs w:val="20"/>
               </w:rPr>
-              <w:t xml:space="preserve">112 (7%)  </w:t>
+              <w:t xml:space="preserve">96 (7%)  </w:t>
             </w:r>
           </w:p>
         </w:tc>
@@ -22811,7 +22181,7 @@
                 <w:sz w:val="20"/>
                 <w:szCs w:val="20"/>
               </w:rPr>
-              <w:t xml:space="preserve">Avril 2021  </w:t>
+              <w:t xml:space="preserve">Mars 2021  </w:t>
             </w:r>
           </w:p>
         </w:tc>
@@ -22835,7 +22205,7 @@
                 <w:sz w:val="20"/>
                 <w:szCs w:val="20"/>
               </w:rPr>
-              <w:t xml:space="preserve">96 (7%)  </w:t>
+              <w:t xml:space="preserve">81 (7%)  </w:t>
             </w:r>
           </w:p>
         </w:tc>
@@ -23023,7 +22393,7 @@
                 <w:sz w:val="20"/>
                 <w:szCs w:val="20"/>
               </w:rPr>
-              <w:t xml:space="preserve">Juin 2021  </w:t>
+              <w:t xml:space="preserve">Mai 2021  </w:t>
             </w:r>
           </w:p>
         </w:tc>
@@ -23048,7 +22418,7 @@
                 <w:sz w:val="20"/>
                 <w:szCs w:val="20"/>
               </w:rPr>
-              <w:t xml:space="preserve">non disponible  </w:t>
+              <w:t xml:space="preserve">1 651 (14%)  </w:t>
             </w:r>
           </w:p>
         </w:tc>
@@ -23078,7 +22448,7 @@
                 <w:sz w:val="20"/>
                 <w:szCs w:val="20"/>
               </w:rPr>
-              <w:t xml:space="preserve">Mai 2021  </w:t>
+              <w:t xml:space="preserve">Avril 2021  </w:t>
             </w:r>
           </w:p>
         </w:tc>
@@ -23103,7 +22473,7 @@
                 <w:sz w:val="20"/>
                 <w:szCs w:val="20"/>
               </w:rPr>
-              <w:t xml:space="preserve">1 651 (14%)  </w:t>
+              <w:t xml:space="preserve">1 365 (14%)  </w:t>
             </w:r>
           </w:p>
         </w:tc>
@@ -23133,7 +22503,7 @@
                 <w:sz w:val="20"/>
                 <w:szCs w:val="20"/>
               </w:rPr>
-              <w:t xml:space="preserve">Avril 2021  </w:t>
+              <w:t xml:space="preserve">Mars 2021  </w:t>
             </w:r>
           </w:p>
         </w:tc>
@@ -23158,7 +22528,7 @@
                 <w:sz w:val="20"/>
                 <w:szCs w:val="20"/>
               </w:rPr>
-              <w:t xml:space="preserve">1 365 (14%)  </w:t>
+              <w:t xml:space="preserve">1 159 (14%)  </w:t>
             </w:r>
           </w:p>
         </w:tc>
@@ -23332,7 +22702,7 @@
                 <w:sz w:val="20"/>
                 <w:szCs w:val="20"/>
               </w:rPr>
-              <w:t xml:space="preserve">Juin 2021  </w:t>
+              <w:t xml:space="preserve">Mai 2021  </w:t>
             </w:r>
           </w:p>
         </w:tc>
@@ -23356,7 +22726,7 @@
                 <w:sz w:val="20"/>
                 <w:szCs w:val="20"/>
               </w:rPr>
-              <w:t xml:space="preserve">non disponible  </w:t>
+              <w:t xml:space="preserve">12 099  </w:t>
             </w:r>
           </w:p>
         </w:tc>
@@ -23385,7 +22755,7 @@
                 <w:sz w:val="20"/>
                 <w:szCs w:val="20"/>
               </w:rPr>
-              <w:t xml:space="preserve">Mai 2021  </w:t>
+              <w:t xml:space="preserve">Avril 2021  </w:t>
             </w:r>
           </w:p>
         </w:tc>
@@ -23409,7 +22779,7 @@
                 <w:sz w:val="20"/>
                 <w:szCs w:val="20"/>
               </w:rPr>
-              <w:t xml:space="preserve">12 099  </w:t>
+              <w:t xml:space="preserve">10 042  </w:t>
             </w:r>
           </w:p>
         </w:tc>
@@ -23438,7 +22808,7 @@
                 <w:sz w:val="20"/>
                 <w:szCs w:val="20"/>
               </w:rPr>
-              <w:t xml:space="preserve">Avril 2021  </w:t>
+              <w:t xml:space="preserve">Mars 2021  </w:t>
             </w:r>
           </w:p>
         </w:tc>
@@ -23462,7 +22832,7 @@
                 <w:sz w:val="20"/>
                 <w:szCs w:val="20"/>
               </w:rPr>
-              <w:t xml:space="preserve">10 042  </w:t>
+              <w:t xml:space="preserve">8 497  </w:t>
             </w:r>
           </w:p>
         </w:tc>

</xml_diff>